<commit_message>
partway through generation of the sub-item, will process it into a paragraph next week?
</commit_message>
<xml_diff>
--- a/Dissertation Proposal/Restructure process/Dissertation Proposal Section Drafts/Introduction outline.docx
+++ b/Dissertation Proposal/Restructure process/Dissertation Proposal Section Drafts/Introduction outline.docx
@@ -6501,10 +6501,224 @@
       <w:pPr>
         <w:pStyle w:val="ListParagraph"/>
         <w:numPr>
+          <w:ilvl w:val="1"/>
+          <w:numId w:val="7"/>
+        </w:numPr>
+      </w:pPr>
+      <w:r>
+        <w:t>Attitudes in context w/ people</w:t>
+      </w:r>
+    </w:p>
+    <w:p>
+      <w:pPr>
+        <w:pStyle w:val="ListParagraph"/>
+        <w:numPr>
+          <w:ilvl w:val="1"/>
+          <w:numId w:val="7"/>
+        </w:numPr>
+      </w:pPr>
+      <w:r>
+        <w:t>Attitudes in context of social relationships</w:t>
+      </w:r>
+    </w:p>
+    <w:p>
+      <w:pPr>
+        <w:pStyle w:val="ListParagraph"/>
+        <w:numPr>
+          <w:ilvl w:val="1"/>
+          <w:numId w:val="7"/>
+        </w:numPr>
+      </w:pPr>
+      <w:r>
+        <w:t>Attitudes in a sociohistorical context</w:t>
+      </w:r>
+    </w:p>
+    <w:p>
+      <w:pPr>
+        <w:pStyle w:val="ListParagraph"/>
+        <w:numPr>
           <w:ilvl w:val="0"/>
           <w:numId w:val="7"/>
         </w:numPr>
       </w:pPr>
+      <w:r>
+        <w:t>Attitude Change: Attitude change is important for a variety of reasons – how do we investigate attitude change?</w:t>
+      </w:r>
+    </w:p>
+    <w:p>
+      <w:pPr>
+        <w:pStyle w:val="ListParagraph"/>
+        <w:numPr>
+          <w:ilvl w:val="1"/>
+          <w:numId w:val="7"/>
+        </w:numPr>
+      </w:pPr>
+      <w:r>
+        <w:t>Are attitudes defined as ‘fixed’ memories, momentary evaluations, or a hybrid?</w:t>
+      </w:r>
+    </w:p>
+    <w:p>
+      <w:pPr>
+        <w:pStyle w:val="ListParagraph"/>
+        <w:numPr>
+          <w:ilvl w:val="1"/>
+          <w:numId w:val="7"/>
+        </w:numPr>
+      </w:pPr>
+      <w:r>
+        <w:t xml:space="preserve">Likely they are a hybrid of both </w:t>
+      </w:r>
+      <w:r>
+        <w:rPr>
+          <w:highlight w:val="yellow"/>
+        </w:rPr>
+        <w:t>(Albarracin et al., 2005)</w:t>
+      </w:r>
+    </w:p>
+    <w:p>
+      <w:pPr>
+        <w:pStyle w:val="ListParagraph"/>
+        <w:numPr>
+          <w:ilvl w:val="1"/>
+          <w:numId w:val="7"/>
+        </w:numPr>
+      </w:pPr>
+      <w:r>
+        <w:lastRenderedPageBreak/>
+        <w:t>If we measure attitudes at two times, how much difference CAN we even notice?</w:t>
+      </w:r>
+    </w:p>
+    <w:p>
+      <w:pPr>
+        <w:pStyle w:val="ListParagraph"/>
+        <w:numPr>
+          <w:ilvl w:val="2"/>
+          <w:numId w:val="7"/>
+        </w:numPr>
+      </w:pPr>
+      <w:r>
+        <w:t xml:space="preserve">Merely imagining contact with an ‘outgroup’ </w:t>
+      </w:r>
+      <w:r>
+        <w:rPr>
+          <w:highlight w:val="yellow"/>
+        </w:rPr>
+        <w:t>(Miles &amp; Crisp</w:t>
+      </w:r>
+      <w:r>
+        <w:rPr>
+          <w:highlight w:val="yellow"/>
+        </w:rPr>
+        <w:t>,</w:t>
+      </w:r>
+      <w:r>
+        <w:rPr>
+          <w:highlight w:val="yellow"/>
+        </w:rPr>
+        <w:t xml:space="preserve"> 2014)</w:t>
+      </w:r>
+      <w:r>
+        <w:t xml:space="preserve"> reveal that 14% of participants were likely to have positive attitudes than those who did not imagine.</w:t>
+      </w:r>
+    </w:p>
+    <w:p>
+      <w:pPr>
+        <w:pStyle w:val="ListParagraph"/>
+        <w:numPr>
+          <w:ilvl w:val="2"/>
+          <w:numId w:val="7"/>
+        </w:numPr>
+      </w:pPr>
+      <w:r>
+        <w:t xml:space="preserve">Meta-analysis indicates </w:t>
+      </w:r>
+      <w:r>
+        <w:rPr>
+          <w:highlight w:val="yellow"/>
+        </w:rPr>
+        <w:t>(Lemmer &amp; Wagner</w:t>
+      </w:r>
+      <w:r>
+        <w:rPr>
+          <w:highlight w:val="yellow"/>
+        </w:rPr>
+        <w:t>,</w:t>
+      </w:r>
+      <w:r>
+        <w:rPr>
+          <w:highlight w:val="yellow"/>
+        </w:rPr>
+        <w:t xml:space="preserve"> 2015)</w:t>
+      </w:r>
+      <w:r>
+        <w:t xml:space="preserve"> showed that field interventions can reduce inter-group conflict between two different ethnic groups</w:t>
+      </w:r>
+      <w:r>
+        <w:t>, 11% increase (50 to 61) of positive attitudes. Some attitudes (even those difficult to change) can be moved!</w:t>
+      </w:r>
+    </w:p>
+    <w:p>
+      <w:pPr>
+        <w:pStyle w:val="ListParagraph"/>
+        <w:numPr>
+          <w:ilvl w:val="2"/>
+          <w:numId w:val="7"/>
+        </w:numPr>
+      </w:pPr>
+      <w:r>
+        <w:t xml:space="preserve">Risky sexual behavior intervention changes attitudes </w:t>
+      </w:r>
+      <w:r>
+        <w:rPr>
+          <w:highlight w:val="yellow"/>
+        </w:rPr>
+        <w:t>(Tyson et al., 2014)</w:t>
+      </w:r>
+      <w:r>
+        <w:t>, 60% had changed w/ intervention, vs 50% without intervention.</w:t>
+      </w:r>
+    </w:p>
+    <w:p>
+      <w:pPr>
+        <w:pStyle w:val="ListParagraph"/>
+        <w:numPr>
+          <w:ilvl w:val="1"/>
+          <w:numId w:val="7"/>
+        </w:numPr>
+      </w:pPr>
+      <w:r>
+        <w:t>Attitude change based on interventions/messages GENERALLY average around d = 0.22, a small effect, but which is durable.</w:t>
+      </w:r>
+    </w:p>
+    <w:p>
+      <w:pPr>
+        <w:pStyle w:val="ListParagraph"/>
+        <w:numPr>
+          <w:ilvl w:val="1"/>
+          <w:numId w:val="7"/>
+        </w:numPr>
+      </w:pPr>
+      <w:r>
+        <w:t>Attitude change directly relates with climate change denial</w:t>
+      </w:r>
+      <w:r>
+        <w:t xml:space="preserve"> – as strong evidence fights against public disbelief</w:t>
+      </w:r>
+      <w:r>
+        <w:t>.</w:t>
+      </w:r>
+    </w:p>
+    <w:p>
+      <w:pPr>
+        <w:pStyle w:val="ListParagraph"/>
+        <w:numPr>
+          <w:ilvl w:val="2"/>
+          <w:numId w:val="7"/>
+        </w:numPr>
+      </w:pPr>
+      <w:r>
+        <w:t>However… we see success in health dangers of smoking.</w:t>
+      </w:r>
     </w:p>
     <w:p>
       <w:pPr>
@@ -6515,7 +6729,73 @@
         </w:numPr>
       </w:pPr>
       <w:r>
-        <w:t>Attitudes in context w/ people</w:t>
+        <w:t>Context of Values: Defined as attitudes towards ‘abstract’ entities (e.g., Deontology, Utilitarianism, Universality etc.)</w:t>
+      </w:r>
+    </w:p>
+    <w:p>
+      <w:pPr>
+        <w:pStyle w:val="ListParagraph"/>
+        <w:numPr>
+          <w:ilvl w:val="1"/>
+          <w:numId w:val="7"/>
+        </w:numPr>
+      </w:pPr>
+      <w:r>
+        <w:t>Focused messages that leverage certain types of morals, e.g. ‘individualization’ “</w:t>
+      </w:r>
+      <w:r>
+        <w:t>Show your love for all of humanity</w:t>
+      </w:r>
+      <w:r>
+        <w:t xml:space="preserve"> </w:t>
+      </w:r>
+      <w:r>
+        <w:t>and the world in which we live by helping to care for our vulnerable natural environment” (Wolsko</w:t>
+      </w:r>
+      <w:r>
+        <w:t xml:space="preserve"> </w:t>
+      </w:r>
+      <w:r>
+        <w:t>et al. 2016, p. 9</w:t>
+      </w:r>
+      <w:r>
+        <w:t>)</w:t>
+      </w:r>
+    </w:p>
+    <w:p>
+      <w:pPr>
+        <w:pStyle w:val="ListParagraph"/>
+        <w:numPr>
+          <w:ilvl w:val="1"/>
+          <w:numId w:val="7"/>
+        </w:numPr>
+      </w:pPr>
+      <w:r>
+        <w:t>Alternatively for ‘binding’ values “</w:t>
+      </w:r>
+      <w:r>
+        <w:t>Show you love your country by joining the</w:t>
+      </w:r>
+      <w:r>
+        <w:t xml:space="preserve"> </w:t>
+      </w:r>
+      <w:r>
+        <w:t>fight to protect the purity of America’s natural environment”</w:t>
+      </w:r>
+    </w:p>
+    <w:p>
+      <w:pPr>
+        <w:pStyle w:val="ListParagraph"/>
+        <w:numPr>
+          <w:ilvl w:val="1"/>
+          <w:numId w:val="7"/>
+        </w:numPr>
+      </w:pPr>
+      <w:r>
+        <w:t>Liberals are convinced regardless of the message, but conservatives had MUCH stronger intention aft er getting the ‘binding’ message vs the control or individualization mess</w:t>
+      </w:r>
+      <w:r>
+        <w:t>age.</w:t>
       </w:r>
     </w:p>
     <w:p>
@@ -6527,7 +6807,19 @@
         </w:numPr>
       </w:pPr>
       <w:r>
-        <w:t>Attitudes in context of social relationships</w:t>
+        <w:t>Context of goals: General action goals/Inaction goals can affect the impact of belief change (e.g., are you trying to get me to DO something, or STOP doing something?)</w:t>
+      </w:r>
+    </w:p>
+    <w:p>
+      <w:pPr>
+        <w:pStyle w:val="ListParagraph"/>
+        <w:numPr>
+          <w:ilvl w:val="1"/>
+          <w:numId w:val="7"/>
+        </w:numPr>
+      </w:pPr>
+      <w:r>
+        <w:t>Priming with action or inaction words can directly make either action or inaction goals more likely to succeed (Albarracin &amp; Handley 2011)</w:t>
       </w:r>
     </w:p>
     <w:p>
@@ -6539,10 +6831,618 @@
         </w:numPr>
       </w:pPr>
       <w:r>
-        <w:t>Attitudes in a sociohistorical context</w:t>
-      </w:r>
-    </w:p>
-    <w:p/>
+        <w:t>Context of emotions: Emotions are relevant to MANY attitude domains (Clore &amp; Schnall 2005), but especially relates to political attitudes</w:t>
+      </w:r>
+      <w:r>
+        <w:t>.</w:t>
+      </w:r>
+    </w:p>
+    <w:p>
+      <w:pPr>
+        <w:pStyle w:val="ListParagraph"/>
+        <w:numPr>
+          <w:ilvl w:val="1"/>
+          <w:numId w:val="7"/>
+        </w:numPr>
+      </w:pPr>
+      <w:r>
+        <w:t xml:space="preserve">Asking individuals to respond to information “as if they were scientists, thinking analytically in a cold and dispassionate way”, was successful at reducing anger towards Palestinians after seeing news of Palestinian aggression </w:t>
+      </w:r>
+      <w:r>
+        <w:rPr>
+          <w:highlight w:val="yellow"/>
+        </w:rPr>
+        <w:t>(Halperin et al., 2013)</w:t>
+      </w:r>
+    </w:p>
+    <w:p>
+      <w:pPr>
+        <w:pStyle w:val="ListParagraph"/>
+        <w:numPr>
+          <w:ilvl w:val="0"/>
+          <w:numId w:val="7"/>
+        </w:numPr>
+      </w:pPr>
+      <w:r>
+        <w:t>Context of DISPOSITIONAL ATTITUDES: Some people’s attitudes can be similar across different objects!</w:t>
+      </w:r>
+    </w:p>
+    <w:p>
+      <w:pPr>
+        <w:pStyle w:val="ListParagraph"/>
+        <w:numPr>
+          <w:ilvl w:val="1"/>
+          <w:numId w:val="7"/>
+        </w:numPr>
+      </w:pPr>
+      <w:r>
+        <w:t>Shared affective traits can give information about attitudes regardless of whether the attitude object is a new movie, the president, or a toaster.</w:t>
+      </w:r>
+    </w:p>
+    <w:p>
+      <w:pPr>
+        <w:pStyle w:val="ListParagraph"/>
+        <w:numPr>
+          <w:ilvl w:val="1"/>
+          <w:numId w:val="7"/>
+        </w:numPr>
+      </w:pPr>
+      <w:r>
+        <w:lastRenderedPageBreak/>
+        <w:t>Individuals can tend to generally ‘like’ or ‘dislike’ stimuli (e.g., tend to be ‘Haters’ or ‘Lovers’)</w:t>
+      </w:r>
+      <w:r>
+        <w:t>, which persists with high internal consistency (Hepler &amp; Albarracin 2013).</w:t>
+      </w:r>
+    </w:p>
+    <w:p>
+      <w:pPr>
+        <w:pStyle w:val="ListParagraph"/>
+        <w:numPr>
+          <w:ilvl w:val="2"/>
+          <w:numId w:val="7"/>
+        </w:numPr>
+      </w:pPr>
+      <w:r>
+        <w:t>These dispositions can predict unknown attitudes (including towards completely novel objects)</w:t>
+      </w:r>
+    </w:p>
+    <w:p>
+      <w:pPr>
+        <w:pStyle w:val="ListParagraph"/>
+        <w:numPr>
+          <w:ilvl w:val="2"/>
+          <w:numId w:val="7"/>
+        </w:numPr>
+      </w:pPr>
+      <w:r>
+        <w:t>E.g., Those who generally like objects also liked a new object, but those who dislike objects, disliked the new one.</w:t>
+      </w:r>
+    </w:p>
+    <w:p>
+      <w:pPr>
+        <w:pStyle w:val="ListParagraph"/>
+        <w:numPr>
+          <w:ilvl w:val="0"/>
+          <w:numId w:val="7"/>
+        </w:numPr>
+      </w:pPr>
+      <w:r>
+        <w:t>Social Context: What is the source of the message?</w:t>
+      </w:r>
+    </w:p>
+    <w:p>
+      <w:pPr>
+        <w:pStyle w:val="ListParagraph"/>
+        <w:numPr>
+          <w:ilvl w:val="1"/>
+          <w:numId w:val="7"/>
+        </w:numPr>
+      </w:pPr>
+      <w:r>
+        <w:t>Alignment between communicator and audience ‘power state’ enhances persuasion (Dubois et al., 2016), ‘high power’ communicators prioritize competence, which is well received by high power audiences, low-power communicators prioritize warmth, which is more persuasive to low-power audiences.</w:t>
+      </w:r>
+    </w:p>
+    <w:p>
+      <w:pPr>
+        <w:pStyle w:val="ListParagraph"/>
+        <w:numPr>
+          <w:ilvl w:val="1"/>
+          <w:numId w:val="7"/>
+        </w:numPr>
+      </w:pPr>
+      <w:r>
+        <w:t xml:space="preserve">Social Media: </w:t>
+      </w:r>
+      <w:r>
+        <w:t>Network effects, e.g., how persuasion works through social connections have two components.</w:t>
+      </w:r>
+    </w:p>
+    <w:p>
+      <w:pPr>
+        <w:pStyle w:val="ListParagraph"/>
+        <w:numPr>
+          <w:ilvl w:val="2"/>
+          <w:numId w:val="7"/>
+        </w:numPr>
+      </w:pPr>
+      <w:r>
+        <w:t>Friends are SIMILAR due to social selection.</w:t>
+      </w:r>
+    </w:p>
+    <w:p>
+      <w:pPr>
+        <w:pStyle w:val="ListParagraph"/>
+        <w:numPr>
+          <w:ilvl w:val="2"/>
+          <w:numId w:val="7"/>
+        </w:numPr>
+      </w:pPr>
+      <w:r>
+        <w:t>Friends can BECOME MORE SIMILAR due to interactions w/ others or social inf</w:t>
+      </w:r>
+      <w:r>
+        <w:t>luence.</w:t>
+      </w:r>
+    </w:p>
+    <w:p>
+      <w:pPr>
+        <w:pStyle w:val="ListParagraph"/>
+        <w:numPr>
+          <w:ilvl w:val="2"/>
+          <w:numId w:val="7"/>
+        </w:numPr>
+        <w:rPr>
+          <w:highlight w:val="yellow"/>
+        </w:rPr>
+      </w:pPr>
+      <w:r>
+        <w:rPr>
+          <w:highlight w:val="yellow"/>
+        </w:rPr>
+        <w:t>In social networks, similarity in attitudes towards ‘discipline’ was due to influence rather than selection (de Klepper et al., 2010)</w:t>
+      </w:r>
+      <w:r>
+        <w:rPr>
+          <w:highlight w:val="yellow"/>
+        </w:rPr>
+        <w:t>, those who have attitudes similar to friends, because they had become friends w/ others who had then influenced them</w:t>
+      </w:r>
+    </w:p>
+    <w:p>
+      <w:pPr>
+        <w:pStyle w:val="ListParagraph"/>
+        <w:numPr>
+          <w:ilvl w:val="3"/>
+          <w:numId w:val="7"/>
+        </w:numPr>
+        <w:rPr>
+          <w:highlight w:val="yellow"/>
+        </w:rPr>
+      </w:pPr>
+      <w:r>
+        <w:rPr>
+          <w:highlight w:val="yellow"/>
+        </w:rPr>
+        <w:t>This is STRONG evidence for the potential benefits of social influence, beyond just ‘echo-chamber’ aggregation.</w:t>
+      </w:r>
+      <w:r>
+        <w:rPr>
+          <w:highlight w:val="yellow"/>
+        </w:rPr>
+        <w:t xml:space="preserve"> Indicates that you CAN influence your friends, even if you disagree initially.</w:t>
+      </w:r>
+    </w:p>
+    <w:p>
+      <w:pPr>
+        <w:pStyle w:val="ListParagraph"/>
+        <w:numPr>
+          <w:ilvl w:val="2"/>
+          <w:numId w:val="7"/>
+        </w:numPr>
+        <w:rPr>
+          <w:highlight w:val="yellow"/>
+        </w:rPr>
+      </w:pPr>
+      <w:r>
+        <w:rPr>
+          <w:highlight w:val="yellow"/>
+        </w:rPr>
+        <w:t>Similarly, sharing similar ‘negative attitudes’ (e.g. we BOTH hate the Yankees) increases familiarity between people (Weaver &amp; Bosson 2011)</w:t>
+      </w:r>
+    </w:p>
+    <w:p>
+      <w:pPr>
+        <w:pStyle w:val="ListParagraph"/>
+        <w:numPr>
+          <w:ilvl w:val="3"/>
+          <w:numId w:val="7"/>
+        </w:numPr>
+      </w:pPr>
+      <w:r>
+        <w:t>Attitudes both influence relationships, and can be altered for self-presentation purposes</w:t>
+      </w:r>
+    </w:p>
+    <w:p>
+      <w:pPr>
+        <w:pStyle w:val="ListParagraph"/>
+        <w:numPr>
+          <w:ilvl w:val="0"/>
+          <w:numId w:val="7"/>
+        </w:numPr>
+      </w:pPr>
+      <w:r>
+        <w:t xml:space="preserve">Historical Context: </w:t>
+      </w:r>
+    </w:p>
+    <w:p>
+      <w:pPr>
+        <w:pStyle w:val="ListParagraph"/>
+        <w:numPr>
+          <w:ilvl w:val="1"/>
+          <w:numId w:val="7"/>
+        </w:numPr>
+      </w:pPr>
+      <w:r>
+        <w:t>‘Generational Context’ – attitudes that change from/are reflective of ‘broad sociocultural’ changes from certain time periods.</w:t>
+      </w:r>
+    </w:p>
+    <w:p>
+      <w:pPr>
+        <w:pStyle w:val="ListParagraph"/>
+        <w:numPr>
+          <w:ilvl w:val="2"/>
+          <w:numId w:val="7"/>
+        </w:numPr>
+      </w:pPr>
+      <w:r>
+        <w:t>Reflective of the larger cultural context on individuals.</w:t>
+      </w:r>
+    </w:p>
+    <w:p>
+      <w:pPr>
+        <w:pStyle w:val="ListParagraph"/>
+        <w:numPr>
+          <w:ilvl w:val="1"/>
+          <w:numId w:val="7"/>
+        </w:numPr>
+        <w:rPr>
+          <w:highlight w:val="yellow"/>
+        </w:rPr>
+      </w:pPr>
+      <w:r>
+        <w:rPr>
+          <w:highlight w:val="yellow"/>
+        </w:rPr>
+        <w:t>Political polarization has increased significantly in 12</w:t>
+      </w:r>
+      <w:r>
+        <w:rPr>
+          <w:highlight w:val="yellow"/>
+          <w:vertAlign w:val="superscript"/>
+        </w:rPr>
+        <w:t>th</w:t>
+      </w:r>
+      <w:r>
+        <w:rPr>
+          <w:highlight w:val="yellow"/>
+        </w:rPr>
+        <w:t xml:space="preserve"> graders (youths) in the 2010s, than in the prior decades (Twenge et al., 2016)</w:t>
+      </w:r>
+    </w:p>
+    <w:p>
+      <w:pPr>
+        <w:pStyle w:val="ListParagraph"/>
+        <w:numPr>
+          <w:ilvl w:val="1"/>
+          <w:numId w:val="7"/>
+        </w:numPr>
+      </w:pPr>
+      <w:r>
+        <w:t>Climate and Historical events can provide context:</w:t>
+      </w:r>
+    </w:p>
+    <w:p>
+      <w:pPr>
+        <w:pStyle w:val="ListParagraph"/>
+        <w:numPr>
+          <w:ilvl w:val="2"/>
+          <w:numId w:val="7"/>
+        </w:numPr>
+      </w:pPr>
+      <w:r>
+        <w:t>2007-8 Financial crisis affected political attitudes, increasing economic conservatism in New Zealand (Milojev et al., 2015)</w:t>
+      </w:r>
+    </w:p>
+    <w:p>
+      <w:pPr>
+        <w:pStyle w:val="ListParagraph"/>
+        <w:numPr>
+          <w:ilvl w:val="2"/>
+          <w:numId w:val="7"/>
+        </w:numPr>
+      </w:pPr>
+      <w:r>
+        <w:lastRenderedPageBreak/>
+        <w:t>South African Desegregation (1973 to 2009) resulted in English speaking whites having MORE negative attitudes towards blacks through the WHOLE period (Mynhardt 2013)</w:t>
+      </w:r>
+    </w:p>
+    <w:p>
+      <w:pPr>
+        <w:pStyle w:val="ListParagraph"/>
+        <w:numPr>
+          <w:ilvl w:val="2"/>
+          <w:numId w:val="7"/>
+        </w:numPr>
+      </w:pPr>
+      <w:r>
+        <w:t>Election surveys from 1992-2008 in the US, had increased White beliefs in Black intelligence and work ethic, although whites are seen as more positive than blacks still. This attitudinal shift was described as the “Obama Effect”, showing how ethnic diversity in positions of power can change social attitudes (Welch &amp; Sigelman 2011).</w:t>
+      </w:r>
+    </w:p>
+    <w:p>
+      <w:pPr>
+        <w:rPr>
+          <w:sz w:val="28"/>
+          <w:szCs w:val="24"/>
+        </w:rPr>
+      </w:pPr>
+      <w:r>
+        <w:rPr>
+          <w:sz w:val="28"/>
+          <w:szCs w:val="24"/>
+        </w:rPr>
+        <w:t>Chan 2017: Countering False Beliefs</w:t>
+      </w:r>
+    </w:p>
+    <w:p>
+      <w:pPr>
+        <w:pStyle w:val="ListParagraph"/>
+        <w:numPr>
+          <w:ilvl w:val="0"/>
+          <w:numId w:val="7"/>
+        </w:numPr>
+      </w:pPr>
+      <w:r>
+        <w:t>How do we change false beliefs about science?</w:t>
+      </w:r>
+    </w:p>
+    <w:p>
+      <w:pPr>
+        <w:pStyle w:val="ListParagraph"/>
+        <w:numPr>
+          <w:ilvl w:val="1"/>
+          <w:numId w:val="7"/>
+        </w:numPr>
+      </w:pPr>
+      <w:r>
+        <w:t>Increases in retractions of science is NOT due to increases in scientific misconduct, just public awareness and greater attention.</w:t>
+      </w:r>
+    </w:p>
+    <w:p>
+      <w:pPr>
+        <w:pStyle w:val="ListParagraph"/>
+        <w:numPr>
+          <w:ilvl w:val="0"/>
+          <w:numId w:val="7"/>
+        </w:numPr>
+      </w:pPr>
+      <w:r>
+        <w:t>“</w:t>
+      </w:r>
+      <w:r>
+        <w:t>Autism has become an epidemic. Twenty-five years ago, 35 years ago, you look at</w:t>
+      </w:r>
+      <w:r>
+        <w:t xml:space="preserve"> </w:t>
+      </w:r>
+      <w:r>
+        <w:t>the statistics, not even close. It has gotten totally out of control. … Just the other</w:t>
+      </w:r>
+      <w:r>
+        <w:t xml:space="preserve"> </w:t>
+      </w:r>
+      <w:r>
+        <w:t>day, 2 years old, 2 and a half years old, a child, a beautiful child went to have the</w:t>
+      </w:r>
+      <w:r>
+        <w:t xml:space="preserve"> </w:t>
+      </w:r>
+      <w:r>
+        <w:t>vaccine, and came back, and a week later got a tremendous fever, got very, very</w:t>
+      </w:r>
+      <w:r>
+        <w:t xml:space="preserve"> </w:t>
+      </w:r>
+      <w:r>
+        <w:t>sick, now is autistic.</w:t>
+      </w:r>
+      <w:r>
+        <w:t>” – Donald J. Trump – Republican Presidential Debate, CNN 2015</w:t>
+      </w:r>
+    </w:p>
+    <w:p>
+      <w:pPr>
+        <w:pStyle w:val="ListParagraph"/>
+        <w:numPr>
+          <w:ilvl w:val="1"/>
+          <w:numId w:val="7"/>
+        </w:numPr>
+      </w:pPr>
+      <w:r>
+        <w:t xml:space="preserve">This asserted link is outright bogus, an example of how false belief can lead to unnecessary health risks and challenge attitude change </w:t>
+      </w:r>
+      <w:r>
+        <w:rPr>
+          <w:highlight w:val="yellow"/>
+        </w:rPr>
+        <w:t>(</w:t>
+      </w:r>
+      <w:r>
+        <w:rPr>
+          <w:highlight w:val="yellow"/>
+        </w:rPr>
+        <w:t>Lewandowsky 2016; Ranney</w:t>
+      </w:r>
+      <w:r>
+        <w:rPr>
+          <w:highlight w:val="yellow"/>
+        </w:rPr>
+        <w:t xml:space="preserve"> </w:t>
+      </w:r>
+      <w:r>
+        <w:rPr>
+          <w:highlight w:val="yellow"/>
+        </w:rPr>
+        <w:t>and Clark 2016</w:t>
+      </w:r>
+      <w:r>
+        <w:rPr>
+          <w:highlight w:val="yellow"/>
+        </w:rPr>
+        <w:t>)</w:t>
+      </w:r>
+    </w:p>
+    <w:p>
+      <w:pPr>
+        <w:pStyle w:val="ListParagraph"/>
+        <w:numPr>
+          <w:ilvl w:val="1"/>
+          <w:numId w:val="7"/>
+        </w:numPr>
+      </w:pPr>
+      <w:r>
+        <w:t xml:space="preserve">Notably, scientific consensus has NOT produced public consensus, with 6% believing that vaccines cause autism, and over 50% being “unsure” about the presence or absence of a relationship </w:t>
+      </w:r>
+      <w:r>
+        <w:rPr>
+          <w:highlight w:val="yellow"/>
+        </w:rPr>
+        <w:t>(Newport et al., 2015)</w:t>
+      </w:r>
+    </w:p>
+    <w:p>
+      <w:pPr>
+        <w:pStyle w:val="ListParagraph"/>
+        <w:numPr>
+          <w:ilvl w:val="2"/>
+          <w:numId w:val="7"/>
+        </w:numPr>
+      </w:pPr>
+      <w:r>
+        <w:t xml:space="preserve">Directly resulting in a 1.7x increase in US refusal to vaccinate children </w:t>
+      </w:r>
+      <w:r>
+        <w:rPr>
+          <w:highlight w:val="yellow"/>
+        </w:rPr>
+        <w:t>(Smith et al., 2008)</w:t>
+      </w:r>
+    </w:p>
+    <w:p>
+      <w:pPr>
+        <w:pStyle w:val="ListParagraph"/>
+        <w:numPr>
+          <w:ilvl w:val="0"/>
+          <w:numId w:val="7"/>
+        </w:numPr>
+      </w:pPr>
+      <w:r>
+        <w:t>Timely retractions are a good recommendation to address misinformation</w:t>
+      </w:r>
+    </w:p>
+    <w:p>
+      <w:pPr>
+        <w:pStyle w:val="ListParagraph"/>
+        <w:numPr>
+          <w:ilvl w:val="1"/>
+          <w:numId w:val="7"/>
+        </w:numPr>
+      </w:pPr>
+      <w:r>
+        <w:t>Ensure that retractions themselves are detailed</w:t>
+      </w:r>
+      <w:r>
+        <w:t xml:space="preserve"> – distinguishing honest error from fraud, and be clear about where the research area is still trustworthy</w:t>
+      </w:r>
+    </w:p>
+    <w:p>
+      <w:pPr>
+        <w:pStyle w:val="ListParagraph"/>
+        <w:numPr>
+          <w:ilvl w:val="1"/>
+          <w:numId w:val="7"/>
+        </w:numPr>
+      </w:pPr>
+      <w:r>
+        <w:t>Ensure citations are linked to the retraction</w:t>
+      </w:r>
+      <w:r>
+        <w:t>!</w:t>
+      </w:r>
+      <w:r>
+        <w:t xml:space="preserve"> Permanently linking this reduces the spread of misinformation.</w:t>
+      </w:r>
+    </w:p>
+    <w:p>
+      <w:pPr>
+        <w:pStyle w:val="ListParagraph"/>
+        <w:numPr>
+          <w:ilvl w:val="0"/>
+          <w:numId w:val="7"/>
+        </w:numPr>
+      </w:pPr>
+      <w:r>
+        <w:t>Communication Strategies for overcoming false beliefs.</w:t>
+      </w:r>
+    </w:p>
+    <w:p>
+      <w:pPr>
+        <w:pStyle w:val="ListParagraph"/>
+        <w:numPr>
+          <w:ilvl w:val="1"/>
+          <w:numId w:val="7"/>
+        </w:numPr>
+      </w:pPr>
+      <w:r>
+        <w:rPr>
+          <w:highlight w:val="yellow"/>
+        </w:rPr>
+        <w:t>‘Correct information is not sufficient for a causal explanation to fill the discrepancy in the mental models (</w:t>
+      </w:r>
+      <w:r>
+        <w:rPr>
+          <w:highlight w:val="yellow"/>
+        </w:rPr>
+        <w:t>Johnson and Seifert 1994; Wilkes and Leatherbarrow 1988)</w:t>
+      </w:r>
+      <w:r>
+        <w:t>.</w:t>
+      </w:r>
+    </w:p>
+    <w:p>
+      <w:pPr>
+        <w:pStyle w:val="ListParagraph"/>
+        <w:numPr>
+          <w:ilvl w:val="2"/>
+          <w:numId w:val="7"/>
+        </w:numPr>
+      </w:pPr>
+      <w:r>
+        <w:t>You can’t just say X information is incorrect, instead you must REPLACE it with new and credible information.</w:t>
+      </w:r>
+    </w:p>
+    <w:p>
+      <w:pPr>
+        <w:pStyle w:val="ListParagraph"/>
+        <w:numPr>
+          <w:ilvl w:val="1"/>
+          <w:numId w:val="7"/>
+        </w:numPr>
+      </w:pPr>
+      <w:r>
+        <w:t>Individuals often PERSIST in false beliefs because of mental models of misinformation, strengthened by the PROCESS of generating arguments supporting it.</w:t>
+      </w:r>
+    </w:p>
     <w:p>
       <w:pPr>
         <w:pStyle w:val="Heading2"/>
@@ -11958,6 +12858,8 @@
         <w:r>
           <w:rPr>
             <w:rFonts w:ascii="Calibri" w:eastAsia="Calibri" w:hAnsi="Calibri" w:cs="Times New Roman"/>
+            <w:b w:val="0"/>
+            <w:bCs w:val="0"/>
             <w:noProof/>
           </w:rPr>
           <w:drawing>
@@ -14601,6 +15503,15 @@
 </file>
 
 <file path=customXml/item1.xml><?xml version="1.0" encoding="utf-8"?>
+<?mso-contentType ?>
+<FormTemplates xmlns="http://schemas.microsoft.com/sharepoint/v3/contenttype/forms">
+  <Display>DocumentLibraryForm</Display>
+  <Edit>DocumentLibraryForm</Edit>
+  <New>DocumentLibraryForm</New>
+</FormTemplates>
+</file>
+
+<file path=customXml/item2.xml><?xml version="1.0" encoding="utf-8"?>
 <p:properties xmlns:p="http://schemas.microsoft.com/office/2006/metadata/properties" xmlns:xsi="http://www.w3.org/2001/XMLSchema-instance" xmlns:pc="http://schemas.microsoft.com/office/infopath/2007/PartnerControls">
   <documentManagement>
     <_ip_UnifiedCompliancePolicyUIAction xmlns="http://schemas.microsoft.com/sharepoint/v3" xsi:nil="true"/>
@@ -14610,16 +15521,11 @@
 </p:properties>
 </file>
 
-<file path=customXml/item2.xml><?xml version="1.0" encoding="utf-8"?>
-<?mso-contentType ?>
-<FormTemplates xmlns="http://schemas.microsoft.com/sharepoint/v3/contenttype/forms">
-  <Display>DocumentLibraryForm</Display>
-  <Edit>DocumentLibraryForm</Edit>
-  <New>DocumentLibraryForm</New>
-</FormTemplates>
+<file path=customXml/item3.xml><?xml version="1.0" encoding="utf-8"?>
+<b:Sources xmlns:b="http://schemas.openxmlformats.org/officeDocument/2006/bibliography" xmlns="http://schemas.openxmlformats.org/officeDocument/2006/bibliography" SelectedStyle="\APASixthEditionOfficeOnline.xsl" StyleName="APA" Version="6"/>
 </file>
 
-<file path=customXml/item3.xml><?xml version="1.0" encoding="utf-8"?>
+<file path=customXml/item4.xml><?xml version="1.0" encoding="utf-8"?>
 <ct:contentTypeSchema xmlns:ct="http://schemas.microsoft.com/office/2006/metadata/contentType" xmlns:ma="http://schemas.microsoft.com/office/2006/metadata/properties/metaAttributes" ct:_="" ma:_="" ma:contentTypeName="Document" ma:contentTypeID="0x0101007402516817E1A7498C41FD15FE0A9B79" ma:contentTypeVersion="18" ma:contentTypeDescription="Create a new document." ma:contentTypeScope="" ma:versionID="d1edb8ae1068c066e3aa67851cd24313">
   <xsd:schema xmlns:xsd="http://www.w3.org/2001/XMLSchema" xmlns:xs="http://www.w3.org/2001/XMLSchema" xmlns:p="http://schemas.microsoft.com/office/2006/metadata/properties" xmlns:ns1="http://schemas.microsoft.com/sharepoint/v3" xmlns:ns3="6015b09f-5043-4f49-8a7b-9772bd5932db" xmlns:ns4="e31052eb-2b6e-4c50-9a35-05cb7ca444e7" targetNamespace="http://schemas.microsoft.com/office/2006/metadata/properties" ma:root="true" ma:fieldsID="ae4a153232ce27f936899b0a16c01a76" ns1:_="" ns3:_="" ns4:_="">
     <xsd:import namespace="http://schemas.microsoft.com/sharepoint/v3"/>
@@ -14877,11 +15783,15 @@
 </ct:contentTypeSchema>
 </file>
 
-<file path=customXml/item4.xml><?xml version="1.0" encoding="utf-8"?>
-<b:Sources xmlns:b="http://schemas.openxmlformats.org/officeDocument/2006/bibliography" xmlns="http://schemas.openxmlformats.org/officeDocument/2006/bibliography" SelectedStyle="\APASixthEditionOfficeOnline.xsl" StyleName="APA" Version="6"/>
+<file path=customXml/itemProps1.xml><?xml version="1.0" encoding="utf-8"?>
+<ds:datastoreItem xmlns:ds="http://schemas.openxmlformats.org/officeDocument/2006/customXml" ds:itemID="{370C9932-052A-4234-B377-CD6828F126DD}">
+  <ds:schemaRefs>
+    <ds:schemaRef ds:uri="http://schemas.microsoft.com/sharepoint/v3/contenttype/forms"/>
+  </ds:schemaRefs>
+</ds:datastoreItem>
 </file>
 
-<file path=customXml/itemProps1.xml><?xml version="1.0" encoding="utf-8"?>
+<file path=customXml/itemProps2.xml><?xml version="1.0" encoding="utf-8"?>
 <ds:datastoreItem xmlns:ds="http://schemas.openxmlformats.org/officeDocument/2006/customXml" ds:itemID="{21B7DAEB-1464-40C2-A52C-8AD4BE0C9E8F}">
   <ds:schemaRefs>
     <ds:schemaRef ds:uri="http://schemas.microsoft.com/office/2006/metadata/properties"/>
@@ -14892,15 +15802,15 @@
 </ds:datastoreItem>
 </file>
 
-<file path=customXml/itemProps2.xml><?xml version="1.0" encoding="utf-8"?>
-<ds:datastoreItem xmlns:ds="http://schemas.openxmlformats.org/officeDocument/2006/customXml" ds:itemID="{370C9932-052A-4234-B377-CD6828F126DD}">
+<file path=customXml/itemProps3.xml><?xml version="1.0" encoding="utf-8"?>
+<ds:datastoreItem xmlns:ds="http://schemas.openxmlformats.org/officeDocument/2006/customXml" ds:itemID="{E76CBE9A-B066-4229-813B-EB59CD54C56B}">
   <ds:schemaRefs>
-    <ds:schemaRef ds:uri="http://schemas.microsoft.com/sharepoint/v3/contenttype/forms"/>
+    <ds:schemaRef ds:uri="http://schemas.openxmlformats.org/officeDocument/2006/bibliography"/>
   </ds:schemaRefs>
 </ds:datastoreItem>
 </file>
 
-<file path=customXml/itemProps3.xml><?xml version="1.0" encoding="utf-8"?>
+<file path=customXml/itemProps4.xml><?xml version="1.0" encoding="utf-8"?>
 <ds:datastoreItem xmlns:ds="http://schemas.openxmlformats.org/officeDocument/2006/customXml" ds:itemID="{C6EFD1AA-79DC-4D68-94B0-05633BB8F7BB}">
   <ds:schemaRefs>
     <ds:schemaRef ds:uri="http://schemas.microsoft.com/office/2006/metadata/contentType"/>
@@ -14918,12 +15828,4 @@
     <ds:schemaRef ds:uri="http://schemas.microsoft.com/internal/obd"/>
   </ds:schemaRefs>
 </ds:datastoreItem>
-</file>
-
-<file path=customXml/itemProps4.xml><?xml version="1.0" encoding="utf-8"?>
-<ds:datastoreItem xmlns:ds="http://schemas.openxmlformats.org/officeDocument/2006/customXml" ds:itemID="{E76CBE9A-B066-4229-813B-EB59CD54C56B}">
-  <ds:schemaRefs>
-    <ds:schemaRef ds:uri="http://schemas.openxmlformats.org/officeDocument/2006/bibliography"/>
-  </ds:schemaRefs>
-</ds:datastoreItem>
 </file>
</xml_diff>

<commit_message>
getting our attitude formation and attitude change draft sections up and running!
</commit_message>
<xml_diff>
--- a/Dissertation Proposal/Restructure process/Dissertation Proposal Section Drafts/Introduction outline.docx
+++ b/Dissertation Proposal/Restructure process/Dissertation Proposal Section Drafts/Introduction outline.docx
@@ -5996,7 +5996,7 @@
           <w:sz w:val="32"/>
           <w:szCs w:val="32"/>
         </w:rPr>
-        <w:t>Belief Change/Persuasion</w:t>
+        <w:t>Attitude/Belief Formation</w:t>
       </w:r>
     </w:p>
     <w:p>
@@ -6016,21 +6016,42 @@
         <w:t>orms</w:t>
       </w:r>
       <w:r>
-        <w:t xml:space="preserve"> the process of belief change. Historically, attitude formation was one of the cornerstones of beginning psychological research, which originated </w:t>
-      </w:r>
-      <w:r>
-        <w:t>with</w:t>
-      </w:r>
-      <w:r>
-        <w:t xml:space="preserve"> Thomas &amp; Znaniecki</w:t>
-      </w:r>
-      <w:r>
+        <w:t xml:space="preserve"> the process of belief change. Historically, attitude formation was one of the cornerstones of </w:t>
+      </w:r>
+      <w:r>
+        <w:t>early</w:t>
+      </w:r>
+      <w:r>
+        <w:t xml:space="preserve"> psychological research, </w:t>
+      </w:r>
+      <w:r>
+        <w:t>originating with</w:t>
+      </w:r>
+      <w:r>
+        <w:t xml:space="preserve"> </w:t>
+      </w:r>
+      <w:r>
+        <w:rPr>
+          <w:highlight w:val="yellow"/>
+        </w:rPr>
+        <w:t>Thomas &amp; Znaniecki</w:t>
+      </w:r>
+      <w:r>
+        <w:rPr>
+          <w:highlight w:val="yellow"/>
+        </w:rPr>
         <w:t xml:space="preserve"> (1918</w:t>
       </w:r>
       <w:r>
+        <w:rPr>
+          <w:highlight w:val="yellow"/>
+        </w:rPr>
         <w:t>) and Jung</w:t>
       </w:r>
       <w:r>
+        <w:rPr>
+          <w:highlight w:val="yellow"/>
+        </w:rPr>
         <w:t xml:space="preserve"> (1923).</w:t>
       </w:r>
       <w:r>
@@ -6073,9 +6094,578 @@
       <w:r>
         <w:t>)</w:t>
       </w:r>
+      <w:r>
+        <w:t>.</w:t>
+      </w:r>
+      <w:r>
+        <w:t xml:space="preserve"> </w:t>
+      </w:r>
+      <w:r>
+        <w:t>Prior literature theorized that attitude was a fixed memory, preserved in amber until recollection was necessary; Another alternative perspective was that attitudes were constructed ‘in-the-moment’, based on ephemera, such as individual mood</w:t>
+      </w:r>
+      <w:r>
+        <w:t xml:space="preserve"> or outside temperature </w:t>
+      </w:r>
+      <w:r>
+        <w:rPr>
+          <w:highlight w:val="yellow"/>
+        </w:rPr>
+        <w:t xml:space="preserve">(Schuldt et al., </w:t>
+      </w:r>
+      <w:r>
+        <w:rPr>
+          <w:highlight w:val="yellow"/>
+        </w:rPr>
+        <w:lastRenderedPageBreak/>
+        <w:t>2011)</w:t>
+      </w:r>
+      <w:r>
+        <w:t>.</w:t>
+      </w:r>
+      <w:r>
+        <w:t xml:space="preserve"> Contemporary research</w:t>
+      </w:r>
+      <w:r>
+        <w:t xml:space="preserve"> however indicates that attitudes are in fact a composite of both elements</w:t>
+      </w:r>
+      <w:r>
+        <w:t>, the structure of which allows attitudes to both maintain consistency and flexibility, as appropriate</w:t>
+      </w:r>
+      <w:r>
+        <w:t xml:space="preserve"> (</w:t>
+      </w:r>
+      <w:r>
+        <w:rPr>
+          <w:highlight w:val="yellow"/>
+        </w:rPr>
+        <w:t>Albarracin et al., 2005)</w:t>
+      </w:r>
+      <w:r>
+        <w:t>.</w:t>
+      </w:r>
+    </w:p>
+    <w:p>
+      <w:pPr>
+        <w:spacing w:line="480" w:lineRule="auto"/>
+        <w:ind w:firstLine="720"/>
+      </w:pPr>
+      <w:r>
+        <w:t xml:space="preserve">Understanding attitude measurement is another crucial issue when attempting to understand attitude/belief formation. </w:t>
+      </w:r>
+      <w:r>
+        <w:t xml:space="preserve">Historically, </w:t>
+      </w:r>
+      <w:r>
+        <w:t xml:space="preserve">attitude measures have </w:t>
+      </w:r>
+      <w:r>
+        <w:t>consisted of</w:t>
+      </w:r>
+      <w:r>
+        <w:t xml:space="preserve"> self-report scales, using numeric responses on single items or aggregate</w:t>
+      </w:r>
+      <w:r>
+        <w:t>s</w:t>
+      </w:r>
+      <w:r>
+        <w:t xml:space="preserve">. These explicit measures of attitude are both popular and effective for measuring attitudes that people are willing and able to accurately report </w:t>
+      </w:r>
+      <w:r>
+        <w:rPr>
+          <w:highlight w:val="yellow"/>
+        </w:rPr>
+        <w:t>(Himmelfarb, 1993; Greenwald &amp; Banaji, 1995)</w:t>
+      </w:r>
+      <w:r>
+        <w:t xml:space="preserve">. However, many attitudes exist in which motivated response bias precludes explicit measurement; the Implicit Association Test (IAT) developed by </w:t>
+      </w:r>
+      <w:r>
+        <w:rPr>
+          <w:highlight w:val="yellow"/>
+        </w:rPr>
+        <w:t>Greenwald and colleagues (1998)</w:t>
+      </w:r>
+      <w:r>
+        <w:t xml:space="preserve"> directly addresses these issues. The core principle of the IAT </w:t>
+      </w:r>
+      <w:r>
+        <w:t>assumes</w:t>
+      </w:r>
+      <w:r>
+        <w:t xml:space="preserve"> that attitudinal evaluation by a subject will manifest itself as differential </w:t>
+      </w:r>
+      <w:r>
+        <w:t>response time, ostensibly representing</w:t>
+      </w:r>
+      <w:r>
+        <w:t xml:space="preserve"> a ‘true’ measure of attitude unrelated to social desirability or conscious awareness.</w:t>
+      </w:r>
+      <w:r>
+        <w:t xml:space="preserve"> </w:t>
+      </w:r>
+      <w:r>
+        <w:t xml:space="preserve">Furthermore, </w:t>
+      </w:r>
+      <w:r>
+        <w:t xml:space="preserve">accurate measure of attitudes necessitates awareness that </w:t>
+      </w:r>
+      <w:r>
+        <w:t>a</w:t>
+      </w:r>
+      <w:r>
+        <w:t xml:space="preserve">ttitudes are multifaceted, with attitude importance, attitude accessibility, attitude commitment, and attitude certainty all separate elements that are jointly evaluated to assess the broader concept of ‘attitude strength’ </w:t>
+      </w:r>
+      <w:r>
+        <w:rPr>
+          <w:highlight w:val="yellow"/>
+        </w:rPr>
+        <w:t>(Bizer &amp; Krosnick 2001; Holland et al., 2003)</w:t>
+      </w:r>
+      <w:r>
+        <w:t>.</w:t>
+      </w:r>
+    </w:p>
+    <w:p>
+      <w:pPr>
+        <w:pStyle w:val="Heading2"/>
+      </w:pPr>
+      <w:r>
+        <w:t>Attitude Change</w:t>
+      </w:r>
+    </w:p>
+    <w:p>
+      <w:pPr>
+        <w:pStyle w:val="BodyText"/>
+      </w:pPr>
+      <w:r>
+        <w:tab/>
+      </w:r>
+    </w:p>
+    <w:p>
+      <w:pPr>
+        <w:pStyle w:val="BodyText"/>
+        <w:spacing w:line="480" w:lineRule="auto"/>
+      </w:pPr>
+      <w:r>
+        <w:tab/>
+        <w:t>Research on attitude change has historically been aggregated under two broad umbrellas, attitude change based on the effects of persuasion, and attitude change based on social influence.</w:t>
+      </w:r>
+      <w:r>
+        <w:t xml:space="preserve"> </w:t>
+      </w:r>
+      <w:r>
+        <w:t xml:space="preserve">In a broad sense, persuasion here means influencing based on the strength of </w:t>
+      </w:r>
+      <w:r>
+        <w:lastRenderedPageBreak/>
+        <w:t>detailed argumentation, irrespective of the source or context of the interaction.</w:t>
+      </w:r>
+      <w:r>
+        <w:t xml:space="preserve"> In contrast, social influence relies on appeals about the position of the source (e.g., from the head of the center of disease control). </w:t>
+      </w:r>
+      <w:r>
+        <w:t>This aligns</w:t>
+      </w:r>
+      <w:r>
+        <w:t xml:space="preserve"> with the</w:t>
+      </w:r>
+      <w:r>
+        <w:t xml:space="preserve"> </w:t>
+      </w:r>
+      <w:r>
+        <w:t xml:space="preserve">contemporary consensus behind the </w:t>
+      </w:r>
+      <w:r>
+        <w:t xml:space="preserve">dual process theory of belief change </w:t>
+      </w:r>
+      <w:r>
+        <w:t>(</w:t>
+      </w:r>
+      <w:r>
+        <w:t xml:space="preserve">an adaptation of the dual process theory of </w:t>
+      </w:r>
+      <w:r>
+        <w:rPr>
+          <w:highlight w:val="yellow"/>
+        </w:rPr>
+        <w:t>Kahneman &amp; Tversky</w:t>
+      </w:r>
+      <w:r>
+        <w:rPr>
+          <w:highlight w:val="yellow"/>
+        </w:rPr>
+        <w:t>,</w:t>
+      </w:r>
+      <w:r>
+        <w:rPr>
+          <w:highlight w:val="yellow"/>
+        </w:rPr>
+        <w:t xml:space="preserve"> 1974</w:t>
+      </w:r>
+      <w:r>
+        <w:t>)</w:t>
+      </w:r>
+      <w:r>
+        <w:t>, which posits that</w:t>
+      </w:r>
+      <w:r>
+        <w:t xml:space="preserve"> under conditions of low motivation or lack of ability, attitude judgements are based on heuristics and shortcuts (</w:t>
+      </w:r>
+      <w:r>
+        <w:t>S</w:t>
+      </w:r>
+      <w:r>
+        <w:t>ystem 1 thinking</w:t>
+      </w:r>
+      <w:r>
+        <w:t>, e</w:t>
+      </w:r>
+      <w:r>
+        <w:t>.g., Mom’s always right!)</w:t>
+      </w:r>
+      <w:r>
+        <w:t xml:space="preserve"> and in conditions of high</w:t>
+      </w:r>
+      <w:r>
+        <w:t xml:space="preserve"> </w:t>
+      </w:r>
+      <w:r>
+        <w:t>motivation</w:t>
+      </w:r>
+      <w:r>
+        <w:t xml:space="preserve"> and </w:t>
+      </w:r>
+      <w:r>
+        <w:t xml:space="preserve">care, judgement is based on systematic assessment </w:t>
+      </w:r>
+      <w:r>
+        <w:t xml:space="preserve">(System 2 thinking) </w:t>
+      </w:r>
+      <w:r>
+        <w:t>of the information</w:t>
+      </w:r>
+      <w:r>
+        <w:t xml:space="preserve"> (</w:t>
+      </w:r>
+      <w:r>
+        <w:rPr>
+          <w:highlight w:val="yellow"/>
+        </w:rPr>
+        <w:t>Chen &amp; Chaiken 1999</w:t>
+      </w:r>
+      <w:r>
+        <w:t>).</w:t>
+      </w:r>
+      <w:r>
+        <w:t xml:space="preserve"> Attitude judgements based on System 2 thinking had had significantly more confidence, while those based on System 1 thinking were less resistant to change and less stable (</w:t>
+      </w:r>
+      <w:r>
+        <w:rPr>
+          <w:highlight w:val="yellow"/>
+        </w:rPr>
+        <w:t>Petty &amp; Wegener 1999</w:t>
+      </w:r>
+      <w:r>
+        <w:t>)</w:t>
+      </w:r>
+      <w:r>
+        <w:t>;</w:t>
+      </w:r>
+      <w:r>
+        <w:t xml:space="preserve"> </w:t>
+      </w:r>
+      <w:r>
+        <w:rPr>
+          <w:highlight w:val="yellow"/>
+        </w:rPr>
+        <w:t xml:space="preserve">Kassin &amp; </w:t>
+      </w:r>
+      <w:proofErr w:type="spellStart"/>
+      <w:r>
+        <w:rPr>
+          <w:highlight w:val="yellow"/>
+        </w:rPr>
+        <w:t>Kiechel</w:t>
+      </w:r>
+      <w:proofErr w:type="spellEnd"/>
+      <w:r>
+        <w:rPr>
+          <w:highlight w:val="yellow"/>
+        </w:rPr>
+        <w:t xml:space="preserve"> (1996)</w:t>
+      </w:r>
+      <w:r>
+        <w:t xml:space="preserve"> found that f</w:t>
+      </w:r>
+      <w:r>
+        <w:t xml:space="preserve">alse accusations of negligence resulted in significant increases in reports of mistakes and false memories that a mistake was made, but only </w:t>
+      </w:r>
+      <w:r>
+        <w:t xml:space="preserve">in conditions of high uncertainty, where individuals were relying on </w:t>
+      </w:r>
+      <w:r>
+        <w:t>System 1 thinking</w:t>
+      </w:r>
+      <w:r>
+        <w:t>.</w:t>
+      </w:r>
+      <w:r>
+        <w:t xml:space="preserve"> </w:t>
+      </w:r>
+    </w:p>
+    <w:p>
+      <w:pPr>
+        <w:pStyle w:val="BodyText"/>
+        <w:spacing w:line="480" w:lineRule="auto"/>
+      </w:pPr>
+      <w:r>
+        <w:tab/>
+        <w:t>An alternative model for attitude change labeled the ‘</w:t>
+      </w:r>
+      <w:proofErr w:type="spellStart"/>
+      <w:r>
+        <w:t>Unimodel</w:t>
+      </w:r>
+      <w:proofErr w:type="spellEnd"/>
+      <w:r>
+        <w:t xml:space="preserve">’ posited by </w:t>
+      </w:r>
+      <w:proofErr w:type="spellStart"/>
+      <w:r>
+        <w:t>Kruglanski</w:t>
+      </w:r>
+      <w:proofErr w:type="spellEnd"/>
+      <w:r>
+        <w:t xml:space="preserve"> and Thompson </w:t>
+      </w:r>
+      <w:r>
+        <w:rPr>
+          <w:highlight w:val="yellow"/>
+        </w:rPr>
+        <w:t>(1999)</w:t>
+      </w:r>
+      <w:r>
+        <w:t xml:space="preserve"> </w:t>
+      </w:r>
+      <w:r>
+        <w:t xml:space="preserve">claims that both </w:t>
+      </w:r>
+      <w:r>
+        <w:t>cues/heuristics and message argumentation</w:t>
+      </w:r>
+      <w:r>
+        <w:t xml:space="preserve"> are parts of a larger category of information, defined as ‘persuasive evidence’.</w:t>
+      </w:r>
+      <w:r>
+        <w:t xml:space="preserve"> The </w:t>
+      </w:r>
+      <w:proofErr w:type="spellStart"/>
+      <w:r>
+        <w:t>Unimodel</w:t>
+      </w:r>
+      <w:proofErr w:type="spellEnd"/>
+      <w:r>
+        <w:t xml:space="preserve"> states that differing information contents (e.g., is this a heuristic, or a detailed argument?)</w:t>
+      </w:r>
+      <w:r>
+        <w:t xml:space="preserve"> are analogous to whipped cream in a can vs whipped cream in a tub; the distinctions between them is irrelevant insofar as it relates to how ‘persuasive evidence’ works to change minds.</w:t>
+      </w:r>
+      <w:r>
+        <w:t xml:space="preserve"> However, recent </w:t>
+      </w:r>
+      <w:r>
+        <w:t xml:space="preserve">studies indicate that the </w:t>
+      </w:r>
+      <w:proofErr w:type="spellStart"/>
+      <w:r>
+        <w:t>Unimodel</w:t>
+      </w:r>
+      <w:proofErr w:type="spellEnd"/>
+      <w:r>
+        <w:t xml:space="preserve"> has not been shown to sufficiently explain attitude change beyond the dual process models</w:t>
+      </w:r>
+      <w:r>
+        <w:t xml:space="preserve"> </w:t>
+      </w:r>
+      <w:r>
+        <w:t>(</w:t>
+      </w:r>
+      <w:proofErr w:type="spellStart"/>
+      <w:r>
+        <w:rPr>
+          <w:highlight w:val="yellow"/>
+        </w:rPr>
+        <w:t>Hedhli</w:t>
+      </w:r>
+      <w:proofErr w:type="spellEnd"/>
+      <w:r>
+        <w:rPr>
+          <w:highlight w:val="yellow"/>
+        </w:rPr>
+        <w:t>,</w:t>
+      </w:r>
+      <w:r>
+        <w:rPr>
+          <w:highlight w:val="yellow"/>
+        </w:rPr>
+        <w:t xml:space="preserve"> 2022</w:t>
+      </w:r>
+      <w:r>
+        <w:t>)</w:t>
+      </w:r>
+      <w:r>
+        <w:t xml:space="preserve">. In an applied sense, the dual process model has been shown to be more predictive than a unimodal framework when applied to perceptions of </w:t>
+      </w:r>
+      <w:r>
+        <w:lastRenderedPageBreak/>
+        <w:t>advertising, retail experiences, and branding (</w:t>
+      </w:r>
+      <w:r>
+        <w:rPr>
+          <w:highlight w:val="yellow"/>
+        </w:rPr>
+        <w:t xml:space="preserve">Maheswaran, </w:t>
+      </w:r>
+      <w:proofErr w:type="spellStart"/>
+      <w:r>
+        <w:rPr>
+          <w:highlight w:val="yellow"/>
+        </w:rPr>
+        <w:t>Mackie,and</w:t>
+      </w:r>
+      <w:proofErr w:type="spellEnd"/>
+      <w:r>
+        <w:rPr>
+          <w:highlight w:val="yellow"/>
+        </w:rPr>
+        <w:t xml:space="preserve"> Chaiken 1992; Richard and </w:t>
+      </w:r>
+      <w:proofErr w:type="spellStart"/>
+      <w:r>
+        <w:rPr>
+          <w:highlight w:val="yellow"/>
+        </w:rPr>
+        <w:t>Chebat</w:t>
+      </w:r>
+      <w:proofErr w:type="spellEnd"/>
+      <w:r>
+        <w:rPr>
+          <w:highlight w:val="yellow"/>
+        </w:rPr>
+        <w:t xml:space="preserve"> 2016)</w:t>
+      </w:r>
+      <w:r>
+        <w:t>.</w:t>
+      </w:r>
+    </w:p>
+    <w:p>
+      <w:pPr>
+        <w:pStyle w:val="BodyText"/>
+        <w:spacing w:line="480" w:lineRule="auto"/>
+      </w:pPr>
+    </w:p>
+    <w:p>
+      <w:pPr>
+        <w:pStyle w:val="BodyText"/>
+        <w:spacing w:line="480" w:lineRule="auto"/>
+      </w:pPr>
+      <w:r>
+        <w:tab/>
+        <w:t>In a broader sense, attitude change can also occur on a societal level, where generational changes reflect commensurate changes in attitudes. For example, political polarization has increased significantly for 12</w:t>
+      </w:r>
+      <w:r>
+        <w:rPr>
+          <w:vertAlign w:val="superscript"/>
+        </w:rPr>
+        <w:t>th</w:t>
+      </w:r>
+      <w:r>
+        <w:t xml:space="preserve"> graders in the 2010s as compared to prior decades </w:t>
+      </w:r>
+      <w:r>
+        <w:rPr>
+          <w:highlight w:val="yellow"/>
+        </w:rPr>
+        <w:t>(Twenge et al., 2016)</w:t>
+      </w:r>
+      <w:r>
+        <w:t>, or the “Obama Effect” from 1992-2008 wherein election surveys indicated that amongst white participants, belief in black intelligence and work ethic significantly increased</w:t>
+      </w:r>
+      <w:r>
+        <w:t xml:space="preserve"> </w:t>
+      </w:r>
+      <w:r>
+        <w:rPr>
+          <w:highlight w:val="yellow"/>
+        </w:rPr>
+        <w:t xml:space="preserve">(Welch &amp; </w:t>
+      </w:r>
+      <w:proofErr w:type="spellStart"/>
+      <w:r>
+        <w:rPr>
+          <w:highlight w:val="yellow"/>
+        </w:rPr>
+        <w:t>Sigelman</w:t>
+      </w:r>
+      <w:proofErr w:type="spellEnd"/>
+      <w:r>
+        <w:rPr>
+          <w:highlight w:val="yellow"/>
+        </w:rPr>
+        <w:t>,</w:t>
+      </w:r>
+      <w:r>
+        <w:rPr>
+          <w:highlight w:val="yellow"/>
+        </w:rPr>
+        <w:t xml:space="preserve"> 2011)</w:t>
+      </w:r>
+      <w:r>
+        <w:t>.</w:t>
+      </w:r>
+    </w:p>
+    <w:p>
+      <w:pPr>
+        <w:pStyle w:val="BodyText"/>
+        <w:spacing w:line="480" w:lineRule="auto"/>
+      </w:pPr>
     </w:p>
     <w:p/>
     <w:p>
+      <w:pPr>
+        <w:spacing w:line="480" w:lineRule="auto"/>
+        <w:ind w:firstLine="720"/>
+      </w:pPr>
+      <w:r>
+        <w:t xml:space="preserve">Furthermore, contemporary research finds that attitude support is bipolar, and not two ends of a single continuum; Information processing is more effortful at high levels of ambivalence, as compared to strong love or strong hate </w:t>
+      </w:r>
+      <w:r>
+        <w:rPr>
+          <w:highlight w:val="yellow"/>
+        </w:rPr>
+        <w:t xml:space="preserve">(Van </w:t>
+      </w:r>
+      <w:proofErr w:type="spellStart"/>
+      <w:r>
+        <w:rPr>
+          <w:highlight w:val="yellow"/>
+        </w:rPr>
+        <w:t>Harreveld</w:t>
+      </w:r>
+      <w:proofErr w:type="spellEnd"/>
+      <w:r>
+        <w:rPr>
+          <w:highlight w:val="yellow"/>
+        </w:rPr>
+        <w:t xml:space="preserve"> et al., 2004)</w:t>
+      </w:r>
+      <w:r>
+        <w:t>. D</w:t>
+      </w:r>
+    </w:p>
+    <w:p/>
+    <w:p/>
+    <w:p>
       <w:r>
         <w:t>Belief change and attitude formation is one of the cornerstones of psychological research</w:t>
       </w:r>
@@ -6106,767 +6696,749 @@
         </w:numPr>
       </w:pPr>
       <w:r>
+        <w:t xml:space="preserve">Attitude represents an evaluative integration of cognitions/affects </w:t>
+      </w:r>
+      <w:r>
+        <w:rPr>
+          <w:highlight w:val="yellow"/>
+        </w:rPr>
+        <w:t xml:space="preserve">(Crano and </w:t>
+      </w:r>
+      <w:proofErr w:type="spellStart"/>
+      <w:r>
+        <w:rPr>
+          <w:highlight w:val="yellow"/>
+        </w:rPr>
+        <w:t>Prislin</w:t>
+      </w:r>
+      <w:proofErr w:type="spellEnd"/>
+      <w:r>
+        <w:rPr>
+          <w:highlight w:val="yellow"/>
+        </w:rPr>
+        <w:t xml:space="preserve"> 2006</w:t>
+      </w:r>
+      <w:r>
+        <w:rPr>
+          <w:highlight w:val="yellow"/>
+        </w:rPr>
+        <w:t xml:space="preserve">; Albarracin and </w:t>
+      </w:r>
+      <w:proofErr w:type="spellStart"/>
+      <w:r>
+        <w:rPr>
+          <w:highlight w:val="yellow"/>
+        </w:rPr>
+        <w:t>Shavitt</w:t>
+      </w:r>
+      <w:proofErr w:type="spellEnd"/>
+      <w:r>
+        <w:rPr>
+          <w:highlight w:val="yellow"/>
+        </w:rPr>
+        <w:t>, 2018</w:t>
+      </w:r>
+      <w:r>
+        <w:t>) – in relation to an ‘</w:t>
+      </w:r>
+      <w:r>
+        <w:t>subject</w:t>
+      </w:r>
+      <w:r>
+        <w:t xml:space="preserve">’ </w:t>
+      </w:r>
+      <w:r>
+        <w:t>, which can be an object, person, or abstract idea</w:t>
+      </w:r>
+    </w:p>
+    <w:p>
+      <w:pPr>
+        <w:pStyle w:val="ListParagraph"/>
+        <w:numPr>
+          <w:ilvl w:val="1"/>
+          <w:numId w:val="7"/>
+        </w:numPr>
+      </w:pPr>
+      <w:r>
+        <w:t>Notably, the broader concept of ‘attitude strength’ itself has multiple dimensions (attitude importance, attitude accessibility, attitude commitment, attitude certainty</w:t>
+      </w:r>
+      <w:r>
+        <w:t xml:space="preserve">), which are each affected differently by subjective experience </w:t>
+      </w:r>
+      <w:r>
+        <w:rPr>
+          <w:highlight w:val="yellow"/>
+        </w:rPr>
+        <w:t>(Bizer &amp; Krosnick 2001; Holland et al., 2003)</w:t>
+      </w:r>
+    </w:p>
+    <w:p>
+      <w:pPr>
+        <w:pStyle w:val="ListParagraph"/>
+        <w:numPr>
+          <w:ilvl w:val="2"/>
+          <w:numId w:val="7"/>
+        </w:numPr>
+      </w:pPr>
+      <w:r>
         <w:lastRenderedPageBreak/>
-        <w:t xml:space="preserve">Attitude represents an evaluative integration of cognitions/affects </w:t>
+        <w:t>Attitude support can be seen as two separate dimensions (</w:t>
+      </w:r>
+      <w:proofErr w:type="spellStart"/>
+      <w:r>
+        <w:t>e.g</w:t>
+      </w:r>
+      <w:proofErr w:type="spellEnd"/>
+      <w:r>
+        <w:t>, not just bipolar), given that information processing is more effortful at high levels of ambivalence (vs love or hate)</w:t>
+      </w:r>
+      <w:r>
+        <w:t xml:space="preserve"> </w:t>
       </w:r>
       <w:r>
         <w:rPr>
           <w:highlight w:val="yellow"/>
         </w:rPr>
-        <w:t xml:space="preserve">(Crano and </w:t>
+        <w:t xml:space="preserve">(van </w:t>
       </w:r>
       <w:proofErr w:type="spellStart"/>
       <w:r>
         <w:rPr>
           <w:highlight w:val="yellow"/>
         </w:rPr>
-        <w:t>Prislin</w:t>
+        <w:t>Harreveld</w:t>
       </w:r>
       <w:proofErr w:type="spellEnd"/>
       <w:r>
         <w:rPr>
           <w:highlight w:val="yellow"/>
         </w:rPr>
-        <w:t xml:space="preserve"> 2006</w:t>
+        <w:t xml:space="preserve"> et al., 2004)</w:t>
+      </w:r>
+    </w:p>
+    <w:p>
+      <w:pPr>
+        <w:pStyle w:val="ListParagraph"/>
+        <w:numPr>
+          <w:ilvl w:val="2"/>
+          <w:numId w:val="7"/>
+        </w:numPr>
+      </w:pPr>
+      <w:r>
+        <w:t>Ambivalence is also associated with greater openness to change</w:t>
+      </w:r>
+    </w:p>
+    <w:p>
+      <w:pPr>
+        <w:pStyle w:val="ListParagraph"/>
+        <w:numPr>
+          <w:ilvl w:val="2"/>
+          <w:numId w:val="7"/>
+        </w:numPr>
+      </w:pPr>
+      <w:r>
+        <w:t xml:space="preserve">The experience of ambivalence motivates the search for corrective information, making those with ambivalent attitudes ESPECIALLY susceptible to consensus influence </w:t>
       </w:r>
       <w:r>
         <w:rPr>
           <w:highlight w:val="yellow"/>
         </w:rPr>
-        <w:t xml:space="preserve">; Albarracin and </w:t>
+        <w:t>(Hodson et al 2001)</w:t>
+      </w:r>
+    </w:p>
+    <w:p>
+      <w:pPr>
+        <w:pStyle w:val="ListParagraph"/>
+        <w:numPr>
+          <w:ilvl w:val="1"/>
+          <w:numId w:val="7"/>
+        </w:numPr>
+      </w:pPr>
+      <w:r>
+        <w:t>Attitude measurement is most commonly done with self-report scales, although implicit association research has been increasingly more common</w:t>
+      </w:r>
+      <w:r>
+        <w:t xml:space="preserve"> </w:t>
+      </w:r>
+      <w:r>
+        <w:rPr>
+          <w:highlight w:val="yellow"/>
+        </w:rPr>
+        <w:t>(Greenwald 1998)</w:t>
+      </w:r>
+    </w:p>
+    <w:p>
+      <w:pPr>
+        <w:pStyle w:val="ListParagraph"/>
+        <w:numPr>
+          <w:ilvl w:val="1"/>
+          <w:numId w:val="7"/>
+        </w:numPr>
+      </w:pPr>
+      <w:r>
+        <w:t xml:space="preserve">Attitudes themselves can be seen as a hybrid of ‘fixed’ memories and momentary evaluations of an attitude subject </w:t>
+      </w:r>
+      <w:r>
+        <w:rPr>
+          <w:highlight w:val="yellow"/>
+        </w:rPr>
+        <w:t>(Albarracin et al., 2005)</w:t>
+      </w:r>
+    </w:p>
+    <w:p>
+      <w:pPr>
+        <w:pStyle w:val="ListParagraph"/>
+        <w:numPr>
+          <w:ilvl w:val="1"/>
+          <w:numId w:val="7"/>
+        </w:numPr>
+      </w:pPr>
+      <w:r>
+        <w:t xml:space="preserve">General ‘dispositional’ attitude also exists as an individual difference – e.g., some people’s attitudes can be similar across different objects </w:t>
+      </w:r>
+      <w:r>
+        <w:rPr>
+          <w:highlight w:val="yellow"/>
+        </w:rPr>
+        <w:t>(Hepler &amp; Albarracin 2013)</w:t>
+      </w:r>
+    </w:p>
+    <w:p>
+      <w:pPr>
+        <w:pStyle w:val="ListParagraph"/>
+        <w:numPr>
+          <w:ilvl w:val="2"/>
+          <w:numId w:val="7"/>
+        </w:numPr>
+      </w:pPr>
+      <w:r>
+        <w:t>Such that these individuals tend to ‘like’ or ‘dislike’ stimuli (e.g., tend to be a ‘hater’ or a ‘lover’), which persists with high internal consistency.</w:t>
+      </w:r>
+    </w:p>
+    <w:p>
+      <w:pPr>
+        <w:pStyle w:val="ListParagraph"/>
+        <w:numPr>
+          <w:ilvl w:val="2"/>
+          <w:numId w:val="7"/>
+        </w:numPr>
+      </w:pPr>
+      <w:r>
+        <w:t>Notably, these dispositions can predict unknown attitudes, including towards completely novel objects.</w:t>
+      </w:r>
+      <w:r>
+        <w:t xml:space="preserve"> (e.g.,</w:t>
+      </w:r>
+      <w:r>
+        <w:t xml:space="preserve"> Those who generally like objects also liked a new object, but those who dislike objects, disliked the new one.</w:t>
+      </w:r>
+    </w:p>
+    <w:p>
+      <w:pPr>
+        <w:pStyle w:val="ListParagraph"/>
+        <w:numPr>
+          <w:ilvl w:val="0"/>
+          <w:numId w:val="7"/>
+        </w:numPr>
+      </w:pPr>
+      <w:r>
+        <w:t>Several models exist for attitudes</w:t>
+      </w:r>
+    </w:p>
+    <w:p>
+      <w:pPr>
+        <w:pStyle w:val="ListParagraph"/>
+        <w:numPr>
+          <w:ilvl w:val="1"/>
+          <w:numId w:val="7"/>
+        </w:numPr>
+      </w:pPr>
+      <w:r>
+        <w:t>B</w:t>
+      </w:r>
+      <w:r>
+        <w:t>elief-based models (attitudes are based on salient beliefs about object, as a joint function (e.g., evaluate all salient beliefs))</w:t>
+      </w:r>
+    </w:p>
+    <w:p>
+      <w:pPr>
+        <w:pStyle w:val="ListParagraph"/>
+        <w:numPr>
+          <w:ilvl w:val="1"/>
+          <w:numId w:val="7"/>
+        </w:numPr>
+      </w:pPr>
+      <w:r>
+        <w:t xml:space="preserve">Functional models: Attitudes exist to serve various psychological functions thus attitudes that serve symbolic functions (e.g., moral beliefs), can be much more difficult to change </w:t>
+      </w:r>
+      <w:r>
+        <w:rPr>
+          <w:highlight w:val="yellow"/>
+        </w:rPr>
+        <w:t>(Carpenter, Boster, &amp; Andrews, 2013)</w:t>
+      </w:r>
+    </w:p>
+    <w:p>
+      <w:pPr>
+        <w:pStyle w:val="ListParagraph"/>
+        <w:numPr>
+          <w:ilvl w:val="0"/>
+          <w:numId w:val="7"/>
+        </w:numPr>
+      </w:pPr>
+      <w:r>
+        <w:t>Attitude change can be aggregated under two main umbrellas, attitude change based on the effects of persuasion, and attitude change based on social influence.</w:t>
+      </w:r>
+    </w:p>
+    <w:p>
+      <w:pPr>
+        <w:pStyle w:val="ListParagraph"/>
+        <w:numPr>
+          <w:ilvl w:val="1"/>
+          <w:numId w:val="7"/>
+        </w:numPr>
+      </w:pPr>
+      <w:r>
+        <w:t>Notably, meta-analysis indicates that attitude change in experimental conditions is of moderate effect at best.</w:t>
+      </w:r>
+    </w:p>
+    <w:p>
+      <w:pPr>
+        <w:pStyle w:val="ListParagraph"/>
+        <w:numPr>
+          <w:ilvl w:val="2"/>
+          <w:numId w:val="7"/>
+        </w:numPr>
+      </w:pPr>
+      <w:r>
+        <w:t xml:space="preserve">Merely imagining contact with an ‘outgroup’ </w:t>
+      </w:r>
+      <w:r>
+        <w:rPr>
+          <w:highlight w:val="yellow"/>
+        </w:rPr>
+        <w:t>(Miles &amp; Crisp</w:t>
+      </w:r>
+      <w:r>
+        <w:rPr>
+          <w:highlight w:val="yellow"/>
+        </w:rPr>
+        <w:t>,</w:t>
+      </w:r>
+      <w:r>
+        <w:rPr>
+          <w:highlight w:val="yellow"/>
+        </w:rPr>
+        <w:t xml:space="preserve"> 2014)</w:t>
+      </w:r>
+      <w:r>
+        <w:t xml:space="preserve"> reveal that 14% of participants were likely to have positive attitudes than those who did not imagine.</w:t>
+      </w:r>
+    </w:p>
+    <w:p>
+      <w:pPr>
+        <w:pStyle w:val="ListParagraph"/>
+        <w:numPr>
+          <w:ilvl w:val="2"/>
+          <w:numId w:val="7"/>
+        </w:numPr>
+      </w:pPr>
+      <w:r>
+        <w:t xml:space="preserve">Risky sexual behavior intervention changes attitudes </w:t>
+      </w:r>
+      <w:r>
+        <w:rPr>
+          <w:highlight w:val="yellow"/>
+        </w:rPr>
+        <w:t>(Tyson et al., 2014)</w:t>
+      </w:r>
+      <w:r>
+        <w:t>, 60% had changed w/ intervention, vs 50% without intervention.</w:t>
+      </w:r>
+    </w:p>
+    <w:p>
+      <w:pPr>
+        <w:pStyle w:val="ListParagraph"/>
+        <w:numPr>
+          <w:ilvl w:val="1"/>
+          <w:numId w:val="7"/>
+        </w:numPr>
+      </w:pPr>
+      <w:r>
+        <w:t xml:space="preserve">Meta-analysis indicates </w:t>
+      </w:r>
+      <w:r>
+        <w:rPr>
+          <w:highlight w:val="yellow"/>
+        </w:rPr>
+        <w:t>(Lemmer &amp; Wagner</w:t>
+      </w:r>
+      <w:r>
+        <w:rPr>
+          <w:highlight w:val="yellow"/>
+        </w:rPr>
+        <w:t>,</w:t>
+      </w:r>
+      <w:r>
+        <w:rPr>
+          <w:highlight w:val="yellow"/>
+        </w:rPr>
+        <w:t xml:space="preserve"> 2015)</w:t>
+      </w:r>
+      <w:r>
+        <w:t xml:space="preserve"> showed that field interventions can reduce inter-group conflict between two different ethnic groups, 11% increase (50 to 61) of positive attitudes. Some attitudes (even those difficult to change) can be moved! Attitude change based on </w:t>
+      </w:r>
+      <w:r>
+        <w:lastRenderedPageBreak/>
+        <w:t>interventions/messages GENERALLY average around d = 0.22, a small effect, but which is durable.</w:t>
+      </w:r>
+    </w:p>
+    <w:p>
+      <w:pPr>
+        <w:pStyle w:val="ListParagraph"/>
+        <w:numPr>
+          <w:ilvl w:val="2"/>
+          <w:numId w:val="7"/>
+        </w:numPr>
+      </w:pPr>
+      <w:r>
+        <w:t xml:space="preserve">Regardless of the theory of persuasion – in general, tailoring persuasive messages to their audience increases effectiveness </w:t>
+      </w:r>
+      <w:r>
+        <w:rPr>
+          <w:highlight w:val="yellow"/>
+        </w:rPr>
+        <w:t>(Okeefe, 2016)</w:t>
+      </w:r>
+    </w:p>
+    <w:p>
+      <w:pPr>
+        <w:pStyle w:val="ListParagraph"/>
+        <w:numPr>
+          <w:ilvl w:val="1"/>
+          <w:numId w:val="7"/>
+        </w:numPr>
+      </w:pPr>
+      <w:r>
+        <w:t>Persuasion = influencing based on the strength of detailed argumentation, regardless of the source/context of the interaction</w:t>
+      </w:r>
+    </w:p>
+    <w:p>
+      <w:pPr>
+        <w:pStyle w:val="ListParagraph"/>
+        <w:numPr>
+          <w:ilvl w:val="1"/>
+          <w:numId w:val="7"/>
+        </w:numPr>
+      </w:pPr>
+      <w:r>
+        <w:t>Social influence – appeals about the position of the source (e.g., from the head of the CDC)</w:t>
+      </w:r>
+    </w:p>
+    <w:p>
+      <w:pPr>
+        <w:pStyle w:val="ListParagraph"/>
+        <w:numPr>
+          <w:ilvl w:val="2"/>
+          <w:numId w:val="7"/>
+        </w:numPr>
+      </w:pPr>
+      <w:r>
+        <w:t>Sources can have huge impact on belief change/attitude formation (e.g., Fauci COVID 19, trump as president misinformation)</w:t>
+      </w:r>
+    </w:p>
+    <w:p>
+      <w:pPr>
+        <w:pStyle w:val="ListParagraph"/>
+        <w:numPr>
+          <w:ilvl w:val="2"/>
+          <w:numId w:val="7"/>
+        </w:numPr>
+      </w:pPr>
+      <w:r>
+        <w:t xml:space="preserve">Minority dissent e.g., being shown a dissenting opinion that has low social consensus) has some benefits, improving thought processes and critical/divergent problem analysis </w:t>
+      </w:r>
+      <w:r>
+        <w:rPr>
+          <w:highlight w:val="yellow"/>
+        </w:rPr>
+        <w:t>(De Dru &amp; West 2001)</w:t>
+      </w:r>
+    </w:p>
+    <w:p>
+      <w:pPr>
+        <w:pStyle w:val="ListParagraph"/>
+        <w:numPr>
+          <w:ilvl w:val="2"/>
+          <w:numId w:val="7"/>
+        </w:numPr>
+      </w:pPr>
+      <w:r>
+        <w:t xml:space="preserve">In social networks, similarity in attitudes towards ‘discipline’ was due to influence rather than selection </w:t>
+      </w:r>
+      <w:r>
+        <w:rPr>
+          <w:highlight w:val="yellow"/>
+        </w:rPr>
+        <w:t>(de Klepper et al., 2010)</w:t>
+      </w:r>
+      <w:r>
+        <w:t>, those who have attitudes similar to friends, because they had become friends w/ others who had then influenced them</w:t>
+      </w:r>
+    </w:p>
+    <w:p>
+      <w:pPr>
+        <w:pStyle w:val="ListParagraph"/>
+        <w:numPr>
+          <w:ilvl w:val="3"/>
+          <w:numId w:val="7"/>
+        </w:numPr>
+      </w:pPr>
+      <w:r>
+        <w:t>This is STRONG evidence for the potential benefits of social influence, beyond just ‘echo-chamber’ aggregation. Indicates that you CAN influence your friends, even if you disagree initially.</w:t>
+      </w:r>
+    </w:p>
+    <w:p>
+      <w:pPr>
+        <w:pStyle w:val="ListParagraph"/>
+        <w:numPr>
+          <w:ilvl w:val="2"/>
+          <w:numId w:val="7"/>
+        </w:numPr>
+      </w:pPr>
+      <w:r>
+        <w:t xml:space="preserve">Similarly, sharing similar ‘negative attitudes’ (e.g. we BOTH hate the Yankees) increases familiarity between people </w:t>
+      </w:r>
+      <w:r>
+        <w:rPr>
+          <w:highlight w:val="yellow"/>
+        </w:rPr>
+        <w:t>(Weaver &amp; Bosson 2011)</w:t>
+      </w:r>
+    </w:p>
+    <w:p>
+      <w:pPr>
+        <w:pStyle w:val="ListParagraph"/>
+        <w:numPr>
+          <w:ilvl w:val="1"/>
+          <w:numId w:val="7"/>
+        </w:numPr>
+      </w:pPr>
+      <w:r>
+        <w:t>In a broader sense, social context can also be shared public context more broadly, e.g., that there are generational changes that reflect on attitudes.</w:t>
+      </w:r>
+    </w:p>
+    <w:p>
+      <w:pPr>
+        <w:pStyle w:val="ListParagraph"/>
+        <w:numPr>
+          <w:ilvl w:val="2"/>
+          <w:numId w:val="7"/>
+        </w:numPr>
+      </w:pPr>
+      <w:r>
+        <w:t>P</w:t>
+      </w:r>
+      <w:r>
+        <w:t>olitical polarization has increased significantly in 12</w:t>
+      </w:r>
+      <w:r>
+        <w:rPr>
+          <w:vertAlign w:val="superscript"/>
+        </w:rPr>
+        <w:t>th</w:t>
+      </w:r>
+      <w:r>
+        <w:t xml:space="preserve"> graders (youths) in the 2010s, than in the prior decades </w:t>
+      </w:r>
+      <w:r>
+        <w:rPr>
+          <w:highlight w:val="yellow"/>
+        </w:rPr>
+        <w:t>(Twenge et al., 2016)</w:t>
+      </w:r>
+    </w:p>
+    <w:p>
+      <w:pPr>
+        <w:pStyle w:val="ListParagraph"/>
+        <w:numPr>
+          <w:ilvl w:val="2"/>
+          <w:numId w:val="7"/>
+        </w:numPr>
+      </w:pPr>
+      <w:r>
+        <w:t xml:space="preserve">South African Desegregation (1973 to 2009) resulted in English speaking whites having MORE negative attitudes towards blacks through the WHOLE period </w:t>
+      </w:r>
+      <w:r>
+        <w:t>(</w:t>
       </w:r>
       <w:proofErr w:type="spellStart"/>
       <w:r>
         <w:rPr>
           <w:highlight w:val="yellow"/>
         </w:rPr>
-        <w:t>Shavitt</w:t>
+        <w:t>Mynhardt</w:t>
       </w:r>
       <w:proofErr w:type="spellEnd"/>
       <w:r>
         <w:rPr>
           <w:highlight w:val="yellow"/>
         </w:rPr>
-        <w:t>, 2018</w:t>
-      </w:r>
-      <w:r>
-        <w:t>) – in relation to an ‘</w:t>
-      </w:r>
-      <w:r>
-        <w:t>subject</w:t>
-      </w:r>
-      <w:r>
-        <w:t xml:space="preserve">’ </w:t>
-      </w:r>
-      <w:r>
-        <w:t>, which can be an object, person, or abstract idea</w:t>
+        <w:t xml:space="preserve"> 2013)</w:t>
       </w:r>
     </w:p>
     <w:p>
       <w:pPr>
         <w:pStyle w:val="ListParagraph"/>
         <w:numPr>
+          <w:ilvl w:val="2"/>
+          <w:numId w:val="7"/>
+        </w:numPr>
+      </w:pPr>
+      <w:r>
+        <w:t xml:space="preserve">Election surveys from 1992-2008 in the US, had increased White beliefs in Black intelligence and work ethic, although whites are seen as more positive than blacks still. This attitudinal shift was described as the “Obama Effect”, showing how ethnic diversity in positions of power can change social attitudes </w:t>
+      </w:r>
+      <w:r>
+        <w:rPr>
+          <w:highlight w:val="yellow"/>
+        </w:rPr>
+        <w:t xml:space="preserve">(Welch &amp; </w:t>
+      </w:r>
+      <w:proofErr w:type="spellStart"/>
+      <w:r>
+        <w:rPr>
+          <w:highlight w:val="yellow"/>
+        </w:rPr>
+        <w:t>Sigelman</w:t>
+      </w:r>
+      <w:proofErr w:type="spellEnd"/>
+      <w:r>
+        <w:rPr>
+          <w:highlight w:val="yellow"/>
+        </w:rPr>
+        <w:t xml:space="preserve"> 2011).</w:t>
+      </w:r>
+    </w:p>
+    <w:p>
+      <w:pPr>
+        <w:pStyle w:val="ListParagraph"/>
+        <w:numPr>
+          <w:ilvl w:val="0"/>
+          <w:numId w:val="7"/>
+        </w:numPr>
+      </w:pPr>
+      <w:r>
+        <w:t>In general, attitude change is motivated by normative concerns about self-coherence/favorable evaluation/dissonance reduction, social reasons based on reward/punishment, or the information describing the attitude object persuading itself</w:t>
+      </w:r>
+      <w:r>
+        <w:t xml:space="preserve"> (</w:t>
+      </w:r>
+      <w:proofErr w:type="spellStart"/>
+      <w:r>
+        <w:t>Cialidini</w:t>
+      </w:r>
+      <w:proofErr w:type="spellEnd"/>
+      <w:r>
+        <w:t xml:space="preserve"> &amp; Trost 1998)</w:t>
+      </w:r>
+      <w:r>
+        <w:t>.</w:t>
+      </w:r>
+    </w:p>
+    <w:p>
+      <w:pPr>
+        <w:pStyle w:val="ListParagraph"/>
+        <w:numPr>
+          <w:ilvl w:val="0"/>
+          <w:numId w:val="7"/>
+        </w:numPr>
+      </w:pPr>
+      <w:r>
+        <w:t>People can be easily persuaded in circumstances of low information or uncertainty</w:t>
+      </w:r>
+    </w:p>
+    <w:p>
+      <w:pPr>
+        <w:pStyle w:val="ListParagraph"/>
+        <w:numPr>
           <w:ilvl w:val="1"/>
           <w:numId w:val="7"/>
         </w:numPr>
       </w:pPr>
       <w:r>
-        <w:t>Notably, the broader concept of ‘attitude strength’ itself has multiple dimensions (attitude importance, attitude accessibility, attitude commitment, attitude certainty</w:t>
-      </w:r>
-      <w:r>
-        <w:t xml:space="preserve">), which are </w:t>
-      </w:r>
-      <w:r>
-        <w:t xml:space="preserve">each affected differently by subjective experience </w:t>
+        <w:lastRenderedPageBreak/>
+        <w:t xml:space="preserve">False accusation of negligence when the subject was uncertain if negligence happened (e.g., asked to work quickly) but it is plausible that it occurred, resulted in many reporting that they did make a mistake and have false memories that they did the wrong thing </w:t>
       </w:r>
       <w:r>
         <w:rPr>
           <w:highlight w:val="yellow"/>
         </w:rPr>
-        <w:t>(Bizer &amp; Krosnick 2001; Holland et al., 2003)</w:t>
+        <w:t xml:space="preserve">(Kassin &amp; </w:t>
+      </w:r>
+      <w:proofErr w:type="spellStart"/>
+      <w:r>
+        <w:rPr>
+          <w:highlight w:val="yellow"/>
+        </w:rPr>
+        <w:t>Kiechel</w:t>
+      </w:r>
+      <w:proofErr w:type="spellEnd"/>
+      <w:r>
+        <w:rPr>
+          <w:highlight w:val="yellow"/>
+        </w:rPr>
+        <w:t xml:space="preserve"> 1996)</w:t>
       </w:r>
     </w:p>
     <w:p>
       <w:pPr>
         <w:pStyle w:val="ListParagraph"/>
         <w:numPr>
+          <w:ilvl w:val="0"/>
+          <w:numId w:val="7"/>
+        </w:numPr>
+      </w:pPr>
+      <w:r>
+        <w:t>Theories of motivation indicate several contexts in which belief change/attitude formation are directly affected</w:t>
+      </w:r>
+      <w:r>
+        <w:t xml:space="preserve"> for DUAL PROCESS reasoning</w:t>
+      </w:r>
+      <w:r>
+        <w:t xml:space="preserve"> (</w:t>
+      </w:r>
+      <w:r>
+        <w:rPr>
+          <w:highlight w:val="yellow"/>
+        </w:rPr>
+        <w:t>Chen &amp; Chaiken 1999; Petty &amp; Wegener 1999</w:t>
+      </w:r>
+      <w:r>
+        <w:t>)</w:t>
+      </w:r>
+    </w:p>
+    <w:p>
+      <w:pPr>
+        <w:pStyle w:val="ListParagraph"/>
+        <w:numPr>
+          <w:ilvl w:val="1"/>
+          <w:numId w:val="7"/>
+        </w:numPr>
+      </w:pPr>
+      <w:r>
+        <w:t>When more motivated/careful, judgement based on systematic assessment of information</w:t>
+      </w:r>
+    </w:p>
+    <w:p>
+      <w:pPr>
+        <w:pStyle w:val="ListParagraph"/>
+        <w:numPr>
           <w:ilvl w:val="2"/>
           <w:numId w:val="7"/>
         </w:numPr>
       </w:pPr>
       <w:r>
-        <w:t>Attitude support can be seen as two separate dimensions (</w:t>
-      </w:r>
-      <w:proofErr w:type="spellStart"/>
-      <w:r>
-        <w:t>e.g</w:t>
-      </w:r>
-      <w:proofErr w:type="spellEnd"/>
-      <w:r>
-        <w:t>, not just bipolar), given that information processing is more effortful at high levels of ambivalence (vs love or hate)</w:t>
-      </w:r>
-      <w:r>
-        <w:t xml:space="preserve"> </w:t>
-      </w:r>
-      <w:r>
-        <w:rPr>
-          <w:highlight w:val="yellow"/>
-        </w:rPr>
-        <w:t xml:space="preserve">(van </w:t>
-      </w:r>
-      <w:proofErr w:type="spellStart"/>
-      <w:r>
-        <w:rPr>
-          <w:highlight w:val="yellow"/>
-        </w:rPr>
-        <w:t>Harreveld</w:t>
-      </w:r>
-      <w:proofErr w:type="spellEnd"/>
-      <w:r>
-        <w:rPr>
-          <w:highlight w:val="yellow"/>
-        </w:rPr>
-        <w:t xml:space="preserve"> et al., 2004)</w:t>
-      </w:r>
-    </w:p>
-    <w:p>
-      <w:pPr>
-        <w:pStyle w:val="ListParagraph"/>
-        <w:numPr>
-          <w:ilvl w:val="2"/>
-          <w:numId w:val="7"/>
-        </w:numPr>
-      </w:pPr>
-      <w:r>
-        <w:t>Ambivalence is also associated with greater openness to change</w:t>
-      </w:r>
-    </w:p>
-    <w:p>
-      <w:pPr>
-        <w:pStyle w:val="ListParagraph"/>
-        <w:numPr>
-          <w:ilvl w:val="2"/>
-          <w:numId w:val="7"/>
-        </w:numPr>
-      </w:pPr>
-      <w:r>
-        <w:t xml:space="preserve">The experience of ambivalence motivates the search for corrective information, making those with ambivalent attitudes ESPECIALLY susceptible to consensus influence </w:t>
-      </w:r>
-      <w:r>
-        <w:rPr>
-          <w:highlight w:val="yellow"/>
-        </w:rPr>
-        <w:t>(Hodson et al 2001)</w:t>
-      </w:r>
-    </w:p>
-    <w:p>
-      <w:pPr>
-        <w:pStyle w:val="ListParagraph"/>
-        <w:numPr>
-          <w:ilvl w:val="1"/>
-          <w:numId w:val="7"/>
-        </w:numPr>
-      </w:pPr>
-      <w:r>
-        <w:t>Attitude measurement is most commonly done with self-report scales, although implicit association research has been increasingly more common</w:t>
-      </w:r>
-      <w:r>
-        <w:t xml:space="preserve"> </w:t>
-      </w:r>
-      <w:r>
-        <w:rPr>
-          <w:highlight w:val="yellow"/>
-        </w:rPr>
-        <w:t>(Greenwald 1998)</w:t>
-      </w:r>
-    </w:p>
-    <w:p>
-      <w:pPr>
-        <w:pStyle w:val="ListParagraph"/>
-        <w:numPr>
-          <w:ilvl w:val="1"/>
-          <w:numId w:val="7"/>
-        </w:numPr>
-      </w:pPr>
-      <w:r>
-        <w:t xml:space="preserve">Attitudes themselves can be seen as a hybrid of ‘fixed’ memories and momentary evaluations of an attitude subject </w:t>
-      </w:r>
-      <w:r>
-        <w:rPr>
-          <w:highlight w:val="yellow"/>
-        </w:rPr>
-        <w:t>(Albarracin et al., 2005)</w:t>
-      </w:r>
-    </w:p>
-    <w:p>
-      <w:pPr>
-        <w:pStyle w:val="ListParagraph"/>
-        <w:numPr>
-          <w:ilvl w:val="1"/>
-          <w:numId w:val="7"/>
-        </w:numPr>
-      </w:pPr>
-      <w:r>
-        <w:t xml:space="preserve">General ‘dispositional’ attitude also exists as an individual difference – e.g., some people’s attitudes can be similar across different objects </w:t>
-      </w:r>
-      <w:r>
-        <w:rPr>
-          <w:highlight w:val="yellow"/>
-        </w:rPr>
-        <w:t>(Hepler &amp; Albarracin 2013)</w:t>
-      </w:r>
-    </w:p>
-    <w:p>
-      <w:pPr>
-        <w:pStyle w:val="ListParagraph"/>
-        <w:numPr>
-          <w:ilvl w:val="2"/>
-          <w:numId w:val="7"/>
-        </w:numPr>
-      </w:pPr>
-      <w:r>
-        <w:t>Such that these individuals tend to ‘like’ or ‘dislike’ stimuli (e.g., tend to be a ‘hater’ or a ‘lover’), which persists with high internal consistency.</w:t>
-      </w:r>
-    </w:p>
-    <w:p>
-      <w:pPr>
-        <w:pStyle w:val="ListParagraph"/>
-        <w:numPr>
-          <w:ilvl w:val="2"/>
-          <w:numId w:val="7"/>
-        </w:numPr>
-      </w:pPr>
-      <w:r>
-        <w:t>Notably, these dispositions can predict unknown attitudes, including towards completely novel objects.</w:t>
-      </w:r>
-      <w:r>
-        <w:t xml:space="preserve"> (e.g.,</w:t>
-      </w:r>
-      <w:r>
-        <w:t xml:space="preserve"> </w:t>
-      </w:r>
-      <w:r>
-        <w:t>Those who generally like objects also liked a new object, but those who dislike objects, disliked the new one.</w:t>
-      </w:r>
-    </w:p>
-    <w:p>
-      <w:pPr>
-        <w:pStyle w:val="ListParagraph"/>
-        <w:numPr>
-          <w:ilvl w:val="0"/>
-          <w:numId w:val="7"/>
-        </w:numPr>
-      </w:pPr>
-      <w:r>
-        <w:t>Several models exist for attitudes</w:t>
-      </w:r>
-    </w:p>
-    <w:p>
-      <w:pPr>
-        <w:pStyle w:val="ListParagraph"/>
-        <w:numPr>
-          <w:ilvl w:val="1"/>
-          <w:numId w:val="7"/>
-        </w:numPr>
-      </w:pPr>
-      <w:r>
-        <w:t>B</w:t>
-      </w:r>
-      <w:r>
-        <w:t>elief-based models (attitudes are based on salient beliefs about object, as a joint function (e.g., evaluate all salient beliefs))</w:t>
-      </w:r>
-    </w:p>
-    <w:p>
-      <w:pPr>
-        <w:pStyle w:val="ListParagraph"/>
-        <w:numPr>
-          <w:ilvl w:val="1"/>
-          <w:numId w:val="7"/>
-        </w:numPr>
-      </w:pPr>
-      <w:r>
-        <w:t xml:space="preserve">Functional models: Attitudes exist to serve various psychological functions </w:t>
-      </w:r>
-      <w:r>
-        <w:t xml:space="preserve">thus attitudes that serve symbolic functions (e.g., moral beliefs), can be much more difficult to change </w:t>
-      </w:r>
-      <w:r>
-        <w:rPr>
-          <w:highlight w:val="yellow"/>
-        </w:rPr>
-        <w:t>(Carpenter, Boster, &amp; Andrews, 2013)</w:t>
-      </w:r>
-    </w:p>
-    <w:p>
-      <w:pPr>
-        <w:pStyle w:val="ListParagraph"/>
-        <w:numPr>
-          <w:ilvl w:val="0"/>
-          <w:numId w:val="7"/>
-        </w:numPr>
-      </w:pPr>
-      <w:r>
-        <w:t>Attitude change can be aggregated under two main umbrellas, attitude change based on the effects of persuasion, and attitude change based on social influence.</w:t>
-      </w:r>
-    </w:p>
-    <w:p>
-      <w:pPr>
-        <w:pStyle w:val="ListParagraph"/>
-        <w:numPr>
-          <w:ilvl w:val="1"/>
-          <w:numId w:val="7"/>
-        </w:numPr>
-      </w:pPr>
-      <w:r>
-        <w:t>Notably, meta-analysis indicates that attitude change in experimental conditions is of moderate effect at best.</w:t>
-      </w:r>
-    </w:p>
-    <w:p>
-      <w:pPr>
-        <w:pStyle w:val="ListParagraph"/>
-        <w:numPr>
-          <w:ilvl w:val="2"/>
-          <w:numId w:val="7"/>
-        </w:numPr>
-      </w:pPr>
-      <w:r>
-        <w:lastRenderedPageBreak/>
-        <w:t xml:space="preserve">Merely imagining contact with an ‘outgroup’ </w:t>
-      </w:r>
-      <w:r>
-        <w:rPr>
-          <w:highlight w:val="yellow"/>
-        </w:rPr>
-        <w:t>(Miles &amp; Crisp</w:t>
-      </w:r>
-      <w:r>
-        <w:rPr>
-          <w:highlight w:val="yellow"/>
-        </w:rPr>
-        <w:t>,</w:t>
-      </w:r>
-      <w:r>
-        <w:rPr>
-          <w:highlight w:val="yellow"/>
-        </w:rPr>
-        <w:t xml:space="preserve"> 2014)</w:t>
-      </w:r>
-      <w:r>
-        <w:t xml:space="preserve"> reveal that 14% of participants were likely to have positive attitudes than those who did not imagine.</w:t>
-      </w:r>
-    </w:p>
-    <w:p>
-      <w:pPr>
-        <w:pStyle w:val="ListParagraph"/>
-        <w:numPr>
-          <w:ilvl w:val="2"/>
-          <w:numId w:val="7"/>
-        </w:numPr>
-      </w:pPr>
-      <w:r>
-        <w:t xml:space="preserve">Risky sexual behavior intervention changes attitudes </w:t>
-      </w:r>
-      <w:r>
-        <w:rPr>
-          <w:highlight w:val="yellow"/>
-        </w:rPr>
-        <w:t>(Tyson et al., 2014)</w:t>
-      </w:r>
-      <w:r>
-        <w:t>, 60% had changed w/ intervention, vs 50% without intervention.</w:t>
-      </w:r>
-    </w:p>
-    <w:p>
-      <w:pPr>
-        <w:pStyle w:val="ListParagraph"/>
-        <w:numPr>
-          <w:ilvl w:val="1"/>
-          <w:numId w:val="7"/>
-        </w:numPr>
-      </w:pPr>
-      <w:r>
-        <w:t xml:space="preserve">Meta-analysis indicates </w:t>
-      </w:r>
-      <w:r>
-        <w:rPr>
-          <w:highlight w:val="yellow"/>
-        </w:rPr>
-        <w:t>(Lemmer &amp; Wagner</w:t>
-      </w:r>
-      <w:r>
-        <w:rPr>
-          <w:highlight w:val="yellow"/>
-        </w:rPr>
-        <w:t>,</w:t>
-      </w:r>
-      <w:r>
-        <w:rPr>
-          <w:highlight w:val="yellow"/>
-        </w:rPr>
-        <w:t xml:space="preserve"> 2015)</w:t>
-      </w:r>
-      <w:r>
-        <w:t xml:space="preserve"> showed that field interventions can reduce inter-group conflict between two different ethnic groups, 11% increase (50 to 61) of positive attitudes. Some attitudes (even those difficult to change) can be moved! Attitude change based on interventions/messages GENERALLY average around d = 0.22, a small effect, but which is durable.</w:t>
-      </w:r>
-    </w:p>
-    <w:p>
-      <w:pPr>
-        <w:pStyle w:val="ListParagraph"/>
-        <w:numPr>
-          <w:ilvl w:val="2"/>
-          <w:numId w:val="7"/>
-        </w:numPr>
-      </w:pPr>
-      <w:r>
-        <w:t xml:space="preserve">Regardless of the theory of persuasion – in general, tailoring persuasive messages to their audience increases effectiveness </w:t>
-      </w:r>
-      <w:r>
-        <w:rPr>
-          <w:highlight w:val="yellow"/>
-        </w:rPr>
-        <w:t>(Okeefe, 2016)</w:t>
-      </w:r>
-    </w:p>
-    <w:p>
-      <w:pPr>
-        <w:pStyle w:val="ListParagraph"/>
-        <w:numPr>
-          <w:ilvl w:val="1"/>
-          <w:numId w:val="7"/>
-        </w:numPr>
-      </w:pPr>
-      <w:r>
-        <w:t>Persuasion = influencing based on the strength of detailed argumentation, regardless of the source/context of the interaction</w:t>
-      </w:r>
-    </w:p>
-    <w:p>
-      <w:pPr>
-        <w:pStyle w:val="ListParagraph"/>
-        <w:numPr>
-          <w:ilvl w:val="1"/>
-          <w:numId w:val="7"/>
-        </w:numPr>
-      </w:pPr>
-      <w:r>
-        <w:t>Social influence – appeals about the position of the source (e.g., from the head of the CDC)</w:t>
-      </w:r>
-    </w:p>
-    <w:p>
-      <w:pPr>
-        <w:pStyle w:val="ListParagraph"/>
-        <w:numPr>
-          <w:ilvl w:val="2"/>
-          <w:numId w:val="7"/>
-        </w:numPr>
-      </w:pPr>
-      <w:r>
-        <w:t>Sources can have huge impact on belief change/attitude formation (e.g., Fauci COVID 19, trump as president misinformation)</w:t>
-      </w:r>
-    </w:p>
-    <w:p>
-      <w:pPr>
-        <w:pStyle w:val="ListParagraph"/>
-        <w:numPr>
-          <w:ilvl w:val="2"/>
-          <w:numId w:val="7"/>
-        </w:numPr>
-      </w:pPr>
-      <w:r>
-        <w:t xml:space="preserve">Minority dissent </w:t>
-      </w:r>
-      <w:r>
-        <w:t xml:space="preserve">e.g., being shown a dissenting opinion that has low social consensus) has some benefits, improving thought processes and critical/divergent problem analysis </w:t>
-      </w:r>
-      <w:r>
-        <w:rPr>
-          <w:highlight w:val="yellow"/>
-        </w:rPr>
-        <w:t>(De Dru &amp; West 2001)</w:t>
-      </w:r>
-    </w:p>
-    <w:p>
-      <w:pPr>
-        <w:pStyle w:val="ListParagraph"/>
-        <w:numPr>
-          <w:ilvl w:val="2"/>
-          <w:numId w:val="7"/>
-        </w:numPr>
-      </w:pPr>
-      <w:r>
-        <w:t xml:space="preserve">In social networks, similarity in attitudes towards ‘discipline’ was due to influence rather than selection </w:t>
-      </w:r>
-      <w:r>
-        <w:rPr>
-          <w:highlight w:val="yellow"/>
-        </w:rPr>
-        <w:t>(de Klepper et al., 2010)</w:t>
-      </w:r>
-      <w:r>
-        <w:t>, those who have attitudes similar to friends, because they had become friends w/ others who had then influenced them</w:t>
-      </w:r>
-    </w:p>
-    <w:p>
-      <w:pPr>
-        <w:pStyle w:val="ListParagraph"/>
-        <w:numPr>
-          <w:ilvl w:val="3"/>
-          <w:numId w:val="7"/>
-        </w:numPr>
-      </w:pPr>
-      <w:r>
-        <w:t>This is STRONG evidence for the potential benefits of social influence, beyond just ‘echo-chamber’ aggregation. Indicates that you CAN influence your friends, even if you disagree initially.</w:t>
-      </w:r>
-    </w:p>
-    <w:p>
-      <w:pPr>
-        <w:pStyle w:val="ListParagraph"/>
-        <w:numPr>
-          <w:ilvl w:val="2"/>
-          <w:numId w:val="7"/>
-        </w:numPr>
-      </w:pPr>
-      <w:r>
-        <w:t xml:space="preserve">Similarly, sharing similar ‘negative attitudes’ (e.g. we BOTH hate the Yankees) increases familiarity between people </w:t>
-      </w:r>
-      <w:r>
-        <w:rPr>
-          <w:highlight w:val="yellow"/>
-        </w:rPr>
-        <w:t>(Weaver &amp; Bosson 2011)</w:t>
-      </w:r>
-    </w:p>
-    <w:p>
-      <w:pPr>
-        <w:pStyle w:val="ListParagraph"/>
-        <w:numPr>
-          <w:ilvl w:val="1"/>
-          <w:numId w:val="7"/>
-        </w:numPr>
-      </w:pPr>
-      <w:r>
-        <w:t>In a broader sense, social context can also be shared public context more broadly, e.g., that there are generational changes that reflect on attitudes.</w:t>
-      </w:r>
-    </w:p>
-    <w:p>
-      <w:pPr>
-        <w:pStyle w:val="ListParagraph"/>
-        <w:numPr>
-          <w:ilvl w:val="2"/>
-          <w:numId w:val="7"/>
-        </w:numPr>
-      </w:pPr>
-      <w:r>
-        <w:t>P</w:t>
-      </w:r>
-      <w:r>
-        <w:t>olitical polarization has increased significantly in 12</w:t>
-      </w:r>
-      <w:r>
-        <w:rPr>
-          <w:vertAlign w:val="superscript"/>
-        </w:rPr>
-        <w:t>th</w:t>
-      </w:r>
-      <w:r>
-        <w:t xml:space="preserve"> graders (youths) in the 2010s, than in the prior decades </w:t>
-      </w:r>
-      <w:r>
-        <w:rPr>
-          <w:highlight w:val="yellow"/>
-        </w:rPr>
-        <w:t>(Twenge et al., 2016)</w:t>
-      </w:r>
-    </w:p>
-    <w:p>
-      <w:pPr>
-        <w:pStyle w:val="ListParagraph"/>
-        <w:numPr>
-          <w:ilvl w:val="2"/>
-          <w:numId w:val="7"/>
-        </w:numPr>
-      </w:pPr>
-      <w:r>
-        <w:t xml:space="preserve">South African Desegregation (1973 to 2009) resulted in English speaking whites having MORE negative attitudes towards blacks through the WHOLE period </w:t>
-      </w:r>
-      <w:r>
-        <w:t>(</w:t>
-      </w:r>
-      <w:proofErr w:type="spellStart"/>
-      <w:r>
-        <w:rPr>
-          <w:highlight w:val="yellow"/>
-        </w:rPr>
-        <w:t>Mynhardt</w:t>
-      </w:r>
-      <w:proofErr w:type="spellEnd"/>
-      <w:r>
-        <w:rPr>
-          <w:highlight w:val="yellow"/>
-        </w:rPr>
-        <w:t xml:space="preserve"> 2013)</w:t>
-      </w:r>
-    </w:p>
-    <w:p>
-      <w:pPr>
-        <w:pStyle w:val="ListParagraph"/>
-        <w:numPr>
-          <w:ilvl w:val="2"/>
-          <w:numId w:val="7"/>
-        </w:numPr>
-      </w:pPr>
-      <w:r>
-        <w:t xml:space="preserve">Election surveys from 1992-2008 in the US, had increased White beliefs in Black intelligence and work ethic, although whites are seen as more </w:t>
-      </w:r>
-      <w:r>
-        <w:lastRenderedPageBreak/>
-        <w:t xml:space="preserve">positive than blacks still. This attitudinal shift was described as the “Obama Effect”, showing how ethnic diversity in positions of power can change social attitudes </w:t>
-      </w:r>
-      <w:r>
-        <w:rPr>
-          <w:highlight w:val="yellow"/>
-        </w:rPr>
-        <w:t xml:space="preserve">(Welch &amp; </w:t>
-      </w:r>
-      <w:proofErr w:type="spellStart"/>
-      <w:r>
-        <w:rPr>
-          <w:highlight w:val="yellow"/>
-        </w:rPr>
-        <w:t>Sigelman</w:t>
-      </w:r>
-      <w:proofErr w:type="spellEnd"/>
-      <w:r>
-        <w:rPr>
-          <w:highlight w:val="yellow"/>
-        </w:rPr>
-        <w:t xml:space="preserve"> 2011).</w:t>
-      </w:r>
-    </w:p>
-    <w:p>
-      <w:pPr>
-        <w:pStyle w:val="ListParagraph"/>
-        <w:numPr>
-          <w:ilvl w:val="0"/>
-          <w:numId w:val="7"/>
-        </w:numPr>
-      </w:pPr>
-      <w:r>
-        <w:t>In general, attitude change is motivated by normative concerns about self-coherence/favorable evaluation/dissonance reduction, social reasons based on reward/punishment, or the information describing the attitude object persuading itself</w:t>
-      </w:r>
-      <w:r>
-        <w:t xml:space="preserve"> (</w:t>
-      </w:r>
-      <w:proofErr w:type="spellStart"/>
-      <w:r>
-        <w:t>Cialidini</w:t>
-      </w:r>
-      <w:proofErr w:type="spellEnd"/>
-      <w:r>
-        <w:t xml:space="preserve"> &amp; Trost 1998)</w:t>
-      </w:r>
-      <w:r>
-        <w:t>.</w:t>
-      </w:r>
-    </w:p>
-    <w:p>
-      <w:pPr>
-        <w:pStyle w:val="ListParagraph"/>
-        <w:numPr>
-          <w:ilvl w:val="0"/>
-          <w:numId w:val="7"/>
-        </w:numPr>
-      </w:pPr>
-      <w:r>
-        <w:t>People can be easily persuaded in circumstances of low information or uncertainty</w:t>
-      </w:r>
-    </w:p>
-    <w:p>
-      <w:pPr>
-        <w:pStyle w:val="ListParagraph"/>
-        <w:numPr>
-          <w:ilvl w:val="1"/>
-          <w:numId w:val="7"/>
-        </w:numPr>
-      </w:pPr>
-      <w:r>
-        <w:t xml:space="preserve">False accusation of negligence when the subject was uncertain if negligence happened (e.g., asked to work quickly) but it is plausible that it occurred, resulted in many reporting that they did make a mistake and have false memories that they did the wrong thing </w:t>
-      </w:r>
-      <w:r>
-        <w:rPr>
-          <w:highlight w:val="yellow"/>
-        </w:rPr>
-        <w:t xml:space="preserve">(Kassin &amp; </w:t>
-      </w:r>
-      <w:proofErr w:type="spellStart"/>
-      <w:r>
-        <w:rPr>
-          <w:highlight w:val="yellow"/>
-        </w:rPr>
-        <w:t>Kiechel</w:t>
-      </w:r>
-      <w:proofErr w:type="spellEnd"/>
-      <w:r>
-        <w:rPr>
-          <w:highlight w:val="yellow"/>
-        </w:rPr>
-        <w:t xml:space="preserve"> 1996)</w:t>
-      </w:r>
-    </w:p>
-    <w:p>
-      <w:pPr>
-        <w:pStyle w:val="ListParagraph"/>
-        <w:numPr>
-          <w:ilvl w:val="0"/>
-          <w:numId w:val="7"/>
-        </w:numPr>
-      </w:pPr>
-      <w:r>
-        <w:t>Theories of motivation indicate several contexts in which belief change/attitude formation are directly affected</w:t>
-      </w:r>
-      <w:r>
-        <w:t xml:space="preserve"> for DUAL PROCESS reasoning</w:t>
-      </w:r>
-      <w:r>
-        <w:t xml:space="preserve"> (</w:t>
-      </w:r>
-      <w:r>
-        <w:rPr>
-          <w:highlight w:val="yellow"/>
-        </w:rPr>
-        <w:t>Chen &amp; Chaiken 1999; Petty &amp; Wegener 1999</w:t>
-      </w:r>
-      <w:r>
-        <w:t>)</w:t>
-      </w:r>
-    </w:p>
-    <w:p>
-      <w:pPr>
-        <w:pStyle w:val="ListParagraph"/>
-        <w:numPr>
-          <w:ilvl w:val="1"/>
-          <w:numId w:val="7"/>
-        </w:numPr>
-      </w:pPr>
-      <w:r>
-        <w:t>When more motivated/careful, judgement based on systematic assessment of information</w:t>
-      </w:r>
-    </w:p>
-    <w:p>
-      <w:pPr>
-        <w:pStyle w:val="ListParagraph"/>
-        <w:numPr>
-          <w:ilvl w:val="2"/>
-          <w:numId w:val="7"/>
-        </w:numPr>
-      </w:pPr>
-      <w:r>
-        <w:t>E.g. “</w:t>
-      </w:r>
-      <w:r>
-        <w:t>messages are presented, processed (and if successful, move recipient attitudes towards a position). This revised attitude may influence subsequent behavior.</w:t>
-      </w:r>
-      <w:r>
-        <w:t>”</w:t>
+        <w:t>E.g. “messages are presented, processed (and if successful, move recipient attitudes towards a position). This revised attitude may influence subsequent behavior.”</w:t>
       </w:r>
     </w:p>
     <w:p>
@@ -7080,165 +7652,138 @@
         <w:rPr>
           <w:highlight w:val="yellow"/>
         </w:rPr>
-        <w:t>M</w:t>
-      </w:r>
+        <w:t xml:space="preserve">Maheswaran, </w:t>
+      </w:r>
+      <w:proofErr w:type="spellStart"/>
       <w:r>
         <w:rPr>
           <w:highlight w:val="yellow"/>
         </w:rPr>
-        <w:t xml:space="preserve">aheswaran, </w:t>
+        <w:t>Mackie,and</w:t>
+      </w:r>
+      <w:proofErr w:type="spellEnd"/>
+      <w:r>
+        <w:rPr>
+          <w:highlight w:val="yellow"/>
+        </w:rPr>
+        <w:t xml:space="preserve"> Chaiken 1992; Richard and </w:t>
       </w:r>
       <w:proofErr w:type="spellStart"/>
       <w:r>
         <w:rPr>
           <w:highlight w:val="yellow"/>
         </w:rPr>
-        <w:t>Mackie,and</w:t>
+        <w:t>Chebat</w:t>
       </w:r>
       <w:proofErr w:type="spellEnd"/>
       <w:r>
         <w:rPr>
           <w:highlight w:val="yellow"/>
         </w:rPr>
-        <w:t xml:space="preserve"> Chaiken 1992</w:t>
+        <w:t xml:space="preserve"> 2016)</w:t>
+      </w:r>
+    </w:p>
+    <w:p>
+      <w:pPr>
+        <w:pStyle w:val="ListParagraph"/>
+        <w:numPr>
+          <w:ilvl w:val="0"/>
+          <w:numId w:val="7"/>
+        </w:numPr>
+      </w:pPr>
+      <w:r>
+        <w:t xml:space="preserve">Resistance to Persuasion – Can originate due to both cognitive and affective reactions </w:t>
       </w:r>
       <w:r>
         <w:rPr>
           <w:highlight w:val="yellow"/>
         </w:rPr>
-        <w:t xml:space="preserve">; </w:t>
-      </w:r>
+        <w:t>(</w:t>
+      </w:r>
+      <w:proofErr w:type="spellStart"/>
       <w:r>
         <w:rPr>
           <w:highlight w:val="yellow"/>
         </w:rPr>
-        <w:t xml:space="preserve">Richard and </w:t>
+        <w:t>Fuegen</w:t>
+      </w:r>
+      <w:proofErr w:type="spellEnd"/>
+      <w:r>
+        <w:rPr>
+          <w:highlight w:val="yellow"/>
+        </w:rPr>
+        <w:t xml:space="preserve"> &amp; Brehm 2004).</w:t>
+      </w:r>
+    </w:p>
+    <w:p>
+      <w:pPr>
+        <w:pStyle w:val="ListParagraph"/>
+        <w:numPr>
+          <w:ilvl w:val="1"/>
+          <w:numId w:val="7"/>
+        </w:numPr>
+      </w:pPr>
+      <w:r>
+        <w:t>R</w:t>
+      </w:r>
+      <w:r>
+        <w:t xml:space="preserve">esistance strengthens initial attitudes to the extent that it is seen as succeeding even in the face of strong messages from expert sources </w:t>
+      </w:r>
+      <w:r>
+        <w:rPr>
+          <w:highlight w:val="yellow"/>
+        </w:rPr>
+        <w:t>(Tormala and Petty 2004a; Tormala and Petty 2004b).</w:t>
+      </w:r>
+      <w:r>
+        <w:t xml:space="preserve"> This relates to expert inoculation from morally convicted positions.</w:t>
+      </w:r>
+    </w:p>
+    <w:p>
+      <w:pPr>
+        <w:pStyle w:val="ListParagraph"/>
+        <w:numPr>
+          <w:ilvl w:val="0"/>
+          <w:numId w:val="7"/>
+        </w:numPr>
+      </w:pPr>
+      <w:r>
+        <w:t>Attitude Behavior consistency is moderated by STRENGTH of belief, stronger beliefs on attitudes are more predictive of actual behavior</w:t>
+      </w:r>
+      <w:r>
+        <w:t xml:space="preserve"> </w:t>
+      </w:r>
+      <w:r>
+        <w:rPr>
+          <w:highlight w:val="yellow"/>
+        </w:rPr>
+        <w:t>(Holland et al., 2002)</w:t>
+      </w:r>
+    </w:p>
+    <w:p>
+      <w:pPr>
+        <w:pStyle w:val="ListParagraph"/>
+        <w:numPr>
+          <w:ilvl w:val="1"/>
+          <w:numId w:val="7"/>
+        </w:numPr>
+      </w:pPr>
+      <w:r>
+        <w:t xml:space="preserve">Notably for ambivalent attitudes, doing the behavior might not work if it violates the norm of </w:t>
       </w:r>
       <w:proofErr w:type="spellStart"/>
       <w:r>
+        <w:t>self interest</w:t>
+      </w:r>
+      <w:proofErr w:type="spellEnd"/>
+      <w:r>
+        <w:t xml:space="preserve"> </w:t>
+      </w:r>
+      <w:r>
         <w:rPr>
           <w:highlight w:val="yellow"/>
         </w:rPr>
-        <w:t>Chebat</w:t>
-      </w:r>
-      <w:proofErr w:type="spellEnd"/>
-      <w:r>
-        <w:rPr>
-          <w:highlight w:val="yellow"/>
-        </w:rPr>
-        <w:t xml:space="preserve"> 2016)</w:t>
-      </w:r>
-    </w:p>
-    <w:p>
-      <w:pPr>
-        <w:pStyle w:val="ListParagraph"/>
-        <w:numPr>
-          <w:ilvl w:val="0"/>
-          <w:numId w:val="7"/>
-        </w:numPr>
-      </w:pPr>
-      <w:r>
-        <w:t xml:space="preserve">Resistance to Persuasion – Can originate due to both </w:t>
-      </w:r>
-      <w:r>
-        <w:t xml:space="preserve">cognitive and affective reactions </w:t>
-      </w:r>
-      <w:r>
-        <w:rPr>
-          <w:highlight w:val="yellow"/>
-        </w:rPr>
-        <w:t>(</w:t>
-      </w:r>
-      <w:proofErr w:type="spellStart"/>
-      <w:r>
-        <w:rPr>
-          <w:highlight w:val="yellow"/>
-        </w:rPr>
-        <w:t>Fuegen</w:t>
-      </w:r>
-      <w:proofErr w:type="spellEnd"/>
-      <w:r>
-        <w:rPr>
-          <w:highlight w:val="yellow"/>
-        </w:rPr>
-        <w:t xml:space="preserve"> &amp; Brehm 2004).</w:t>
-      </w:r>
-    </w:p>
-    <w:p>
-      <w:pPr>
-        <w:pStyle w:val="ListParagraph"/>
-        <w:numPr>
-          <w:ilvl w:val="1"/>
-          <w:numId w:val="7"/>
-        </w:numPr>
-      </w:pPr>
-      <w:r>
-        <w:t>R</w:t>
-      </w:r>
-      <w:r>
-        <w:t xml:space="preserve">esistance strengthens initial attitudes to the extent that it is seen as succeeding even in the face of strong messages from expert sources </w:t>
-      </w:r>
-      <w:r>
-        <w:rPr>
-          <w:highlight w:val="yellow"/>
-        </w:rPr>
-        <w:t>(Tormala and Petty 2004a; Tormala and Petty 2004b).</w:t>
-      </w:r>
-      <w:r>
-        <w:t xml:space="preserve"> This relates to expert inoculation from morally convicted positions.</w:t>
-      </w:r>
-    </w:p>
-    <w:p>
-      <w:pPr>
-        <w:pStyle w:val="ListParagraph"/>
-        <w:numPr>
-          <w:ilvl w:val="0"/>
-          <w:numId w:val="7"/>
-        </w:numPr>
-      </w:pPr>
-      <w:r>
-        <w:t>Attitude Behavior consistency is moderated by STRENGTH of belief, stronger beliefs on attitudes are more predictive of actual behavior</w:t>
-      </w:r>
-      <w:r>
-        <w:t xml:space="preserve"> </w:t>
-      </w:r>
-      <w:r>
-        <w:rPr>
-          <w:highlight w:val="yellow"/>
-        </w:rPr>
-        <w:t>(Holland et al., 2002)</w:t>
-      </w:r>
-    </w:p>
-    <w:p>
-      <w:pPr>
-        <w:pStyle w:val="ListParagraph"/>
-        <w:numPr>
-          <w:ilvl w:val="1"/>
-          <w:numId w:val="7"/>
-        </w:numPr>
-      </w:pPr>
-      <w:r>
-        <w:t xml:space="preserve">Notably for ambivalent attitudes, doing the behavior might not work if it violates the norm of </w:t>
-      </w:r>
-      <w:proofErr w:type="spellStart"/>
-      <w:r>
-        <w:t>self interest</w:t>
-      </w:r>
-      <w:proofErr w:type="spellEnd"/>
-      <w:r>
-        <w:t xml:space="preserve"> </w:t>
-      </w:r>
-      <w:r>
-        <w:rPr>
-          <w:highlight w:val="yellow"/>
-        </w:rPr>
-        <w:t>(</w:t>
-      </w:r>
-      <w:r>
-        <w:rPr>
-          <w:highlight w:val="yellow"/>
-        </w:rPr>
-        <w:t>Ratner and Miller 2001).</w:t>
+        <w:t>(Ratner and Miller 2001).</w:t>
       </w:r>
       <w:r>
         <w:t xml:space="preserve"> Fear of </w:t>
@@ -9962,6 +10507,7 @@
         </w:numPr>
       </w:pPr>
       <w:r>
+        <w:lastRenderedPageBreak/>
         <w:t>Making the discrepancy between attitudes and actions salient to the person can arouse dissonance, which is then reduced through behavioral change.</w:t>
       </w:r>
     </w:p>
@@ -16548,6 +17094,8 @@
         <w:r>
           <w:rPr>
             <w:rFonts w:ascii="Calibri" w:eastAsia="Calibri" w:hAnsi="Calibri" w:cs="Times New Roman"/>
+            <w:b w:val="0"/>
+            <w:bCs w:val="0"/>
             <w:noProof/>
           </w:rPr>
           <w:drawing>
@@ -18945,7 +19493,6 @@
   <w:style w:type="character" w:default="1" w:styleId="DefaultParagraphFont">
     <w:name w:val="Default Paragraph Font"/>
     <w:uiPriority w:val="1"/>
-    <w:semiHidden/>
     <w:unhideWhenUsed/>
   </w:style>
   <w:style w:type="table" w:default="1" w:styleId="TableNormal">
@@ -19545,15 +20092,6 @@
 </file>
 
 <file path=customXml/item1.xml><?xml version="1.0" encoding="utf-8"?>
-<?mso-contentType ?>
-<FormTemplates xmlns="http://schemas.microsoft.com/sharepoint/v3/contenttype/forms">
-  <Display>DocumentLibraryForm</Display>
-  <Edit>DocumentLibraryForm</Edit>
-  <New>DocumentLibraryForm</New>
-</FormTemplates>
-</file>
-
-<file path=customXml/item2.xml><?xml version="1.0" encoding="utf-8"?>
 <ct:contentTypeSchema xmlns:ct="http://schemas.microsoft.com/office/2006/metadata/contentType" xmlns:ma="http://schemas.microsoft.com/office/2006/metadata/properties/metaAttributes" ct:_="" ma:_="" ma:contentTypeName="Document" ma:contentTypeID="0x0101007402516817E1A7498C41FD15FE0A9B79" ma:contentTypeVersion="18" ma:contentTypeDescription="Create a new document." ma:contentTypeScope="" ma:versionID="d1edb8ae1068c066e3aa67851cd24313">
   <xsd:schema xmlns:xsd="http://www.w3.org/2001/XMLSchema" xmlns:xs="http://www.w3.org/2001/XMLSchema" xmlns:p="http://schemas.microsoft.com/office/2006/metadata/properties" xmlns:ns1="http://schemas.microsoft.com/sharepoint/v3" xmlns:ns3="6015b09f-5043-4f49-8a7b-9772bd5932db" xmlns:ns4="e31052eb-2b6e-4c50-9a35-05cb7ca444e7" targetNamespace="http://schemas.microsoft.com/office/2006/metadata/properties" ma:root="true" ma:fieldsID="ae4a153232ce27f936899b0a16c01a76" ns1:_="" ns3:_="" ns4:_="">
     <xsd:import namespace="http://schemas.microsoft.com/sharepoint/v3"/>
@@ -19811,11 +20349,16 @@
 </ct:contentTypeSchema>
 </file>
 
-<file path=customXml/item3.xml><?xml version="1.0" encoding="utf-8"?>
-<b:Sources xmlns:b="http://schemas.openxmlformats.org/officeDocument/2006/bibliography" xmlns="http://schemas.openxmlformats.org/officeDocument/2006/bibliography" SelectedStyle="\APASixthEditionOfficeOnline.xsl" StyleName="APA" Version="6"/>
+<file path=customXml/item2.xml><?xml version="1.0" encoding="utf-8"?>
+<?mso-contentType ?>
+<FormTemplates xmlns="http://schemas.microsoft.com/sharepoint/v3/contenttype/forms">
+  <Display>DocumentLibraryForm</Display>
+  <Edit>DocumentLibraryForm</Edit>
+  <New>DocumentLibraryForm</New>
+</FormTemplates>
 </file>
 
-<file path=customXml/item4.xml><?xml version="1.0" encoding="utf-8"?>
+<file path=customXml/item3.xml><?xml version="1.0" encoding="utf-8"?>
 <p:properties xmlns:p="http://schemas.microsoft.com/office/2006/metadata/properties" xmlns:xsi="http://www.w3.org/2001/XMLSchema-instance" xmlns:pc="http://schemas.microsoft.com/office/infopath/2007/PartnerControls">
   <documentManagement>
     <_ip_UnifiedCompliancePolicyUIAction xmlns="http://schemas.microsoft.com/sharepoint/v3" xsi:nil="true"/>
@@ -19825,15 +20368,11 @@
 </p:properties>
 </file>
 
-<file path=customXml/itemProps1.xml><?xml version="1.0" encoding="utf-8"?>
-<ds:datastoreItem xmlns:ds="http://schemas.openxmlformats.org/officeDocument/2006/customXml" ds:itemID="{370C9932-052A-4234-B377-CD6828F126DD}">
-  <ds:schemaRefs>
-    <ds:schemaRef ds:uri="http://schemas.microsoft.com/sharepoint/v3/contenttype/forms"/>
-  </ds:schemaRefs>
-</ds:datastoreItem>
+<file path=customXml/item4.xml><?xml version="1.0" encoding="utf-8"?>
+<b:Sources xmlns:b="http://schemas.openxmlformats.org/officeDocument/2006/bibliography" xmlns="http://schemas.openxmlformats.org/officeDocument/2006/bibliography" SelectedStyle="\APASixthEditionOfficeOnline.xsl" StyleName="APA" Version="6"/>
 </file>
 
-<file path=customXml/itemProps2.xml><?xml version="1.0" encoding="utf-8"?>
+<file path=customXml/itemProps1.xml><?xml version="1.0" encoding="utf-8"?>
 <ds:datastoreItem xmlns:ds="http://schemas.openxmlformats.org/officeDocument/2006/customXml" ds:itemID="{C6EFD1AA-79DC-4D68-94B0-05633BB8F7BB}">
   <ds:schemaRefs>
     <ds:schemaRef ds:uri="http://schemas.microsoft.com/office/2006/metadata/contentType"/>
@@ -19853,15 +20392,15 @@
 </ds:datastoreItem>
 </file>
 
-<file path=customXml/itemProps3.xml><?xml version="1.0" encoding="utf-8"?>
-<ds:datastoreItem xmlns:ds="http://schemas.openxmlformats.org/officeDocument/2006/customXml" ds:itemID="{E76CBE9A-B066-4229-813B-EB59CD54C56B}">
+<file path=customXml/itemProps2.xml><?xml version="1.0" encoding="utf-8"?>
+<ds:datastoreItem xmlns:ds="http://schemas.openxmlformats.org/officeDocument/2006/customXml" ds:itemID="{370C9932-052A-4234-B377-CD6828F126DD}">
   <ds:schemaRefs>
-    <ds:schemaRef ds:uri="http://schemas.openxmlformats.org/officeDocument/2006/bibliography"/>
+    <ds:schemaRef ds:uri="http://schemas.microsoft.com/sharepoint/v3/contenttype/forms"/>
   </ds:schemaRefs>
 </ds:datastoreItem>
 </file>
 
-<file path=customXml/itemProps4.xml><?xml version="1.0" encoding="utf-8"?>
+<file path=customXml/itemProps3.xml><?xml version="1.0" encoding="utf-8"?>
 <ds:datastoreItem xmlns:ds="http://schemas.openxmlformats.org/officeDocument/2006/customXml" ds:itemID="{21B7DAEB-1464-40C2-A52C-8AD4BE0C9E8F}">
   <ds:schemaRefs>
     <ds:schemaRef ds:uri="http://schemas.microsoft.com/office/2006/metadata/properties"/>
@@ -19870,4 +20409,12 @@
     <ds:schemaRef ds:uri="6015b09f-5043-4f49-8a7b-9772bd5932db"/>
   </ds:schemaRefs>
 </ds:datastoreItem>
+</file>
+
+<file path=customXml/itemProps4.xml><?xml version="1.0" encoding="utf-8"?>
+<ds:datastoreItem xmlns:ds="http://schemas.openxmlformats.org/officeDocument/2006/customXml" ds:itemID="{E76CBE9A-B066-4229-813B-EB59CD54C56B}">
+  <ds:schemaRefs>
+    <ds:schemaRef ds:uri="http://schemas.openxmlformats.org/officeDocument/2006/bibliography"/>
+  </ds:schemaRefs>
+</ds:datastoreItem>
 </file>
</xml_diff>